<commit_message>
rajout partie outils mis en place
</commit_message>
<xml_diff>
--- a/Rapport Gestion de Projet.docx
+++ b/Rapport Gestion de Projet.docx
@@ -687,12 +687,21 @@
           <w:szCs w:val="28"/>
         </w:rPr>
       </w:pPr>
-      <w:r>
-        <w:rPr>
-          <w:sz w:val="28"/>
-          <w:szCs w:val="28"/>
-        </w:rPr>
-        <w:t>Meublinot est une entreprise spécialisée dans la création et la vente de meuble sur mesure et mobilier ancien. </w:t>
+      <w:proofErr w:type="spellStart"/>
+      <w:r>
+        <w:rPr>
+          <w:sz w:val="28"/>
+          <w:szCs w:val="28"/>
+        </w:rPr>
+        <w:t>Meublinot</w:t>
+      </w:r>
+      <w:proofErr w:type="spellEnd"/>
+      <w:r>
+        <w:rPr>
+          <w:sz w:val="28"/>
+          <w:szCs w:val="28"/>
+        </w:rPr>
+        <w:t> est une entreprise spécialisée dans la création et la vente de meuble sur mesure et mobilier ancien. </w:t>
       </w:r>
     </w:p>
     <w:p>
@@ -777,12 +786,21 @@
           <w:szCs w:val="28"/>
         </w:rPr>
       </w:pPr>
-      <w:r>
-        <w:rPr>
-          <w:sz w:val="28"/>
-          <w:szCs w:val="28"/>
-        </w:rPr>
-        <w:t>Meublinot n’ayant pas de service informatique interne, ils ont besoin d’un nouveau prestataire. </w:t>
+      <w:proofErr w:type="spellStart"/>
+      <w:r>
+        <w:rPr>
+          <w:sz w:val="28"/>
+          <w:szCs w:val="28"/>
+        </w:rPr>
+        <w:t>Meublinot</w:t>
+      </w:r>
+      <w:proofErr w:type="spellEnd"/>
+      <w:r>
+        <w:rPr>
+          <w:sz w:val="28"/>
+          <w:szCs w:val="28"/>
+        </w:rPr>
+        <w:t> n’ayant pas de service informatique interne, ils ont besoin d’un nouveau prestataire. </w:t>
       </w:r>
     </w:p>
     <w:p>
@@ -815,12 +833,21 @@
           <w:szCs w:val="28"/>
         </w:rPr>
       </w:pPr>
-      <w:r>
-        <w:rPr>
-          <w:sz w:val="28"/>
-          <w:szCs w:val="28"/>
-        </w:rPr>
-        <w:t>Meublinot souhaite pouvoir surveiller les actions réalisées par ses salariés éparpillé sur la planète et de pouvoir réaliser des tickets en ligne en cas de problèmes sur un appareil d’un collaborateur. </w:t>
+      <w:proofErr w:type="spellStart"/>
+      <w:r>
+        <w:rPr>
+          <w:sz w:val="28"/>
+          <w:szCs w:val="28"/>
+        </w:rPr>
+        <w:t>Meublinot</w:t>
+      </w:r>
+      <w:proofErr w:type="spellEnd"/>
+      <w:r>
+        <w:rPr>
+          <w:sz w:val="28"/>
+          <w:szCs w:val="28"/>
+        </w:rPr>
+        <w:t> souhaite pouvoir surveiller les actions réalisées par ses salariés éparpillé sur la planète et de pouvoir réaliser des tickets en ligne en cas de problèmes sur un appareil d’un collaborateur. </w:t>
       </w:r>
       <w:r>
         <w:rPr>
@@ -873,8 +900,17 @@
           <w:sz w:val="28"/>
           <w:szCs w:val="28"/>
         </w:rPr>
-        <w:t>Notre entreprise ne peut effectuer de la sous-traitance pour répondre à la demande de Meublinot</w:t>
-      </w:r>
+        <w:t xml:space="preserve">Notre entreprise ne peut effectuer de la sous-traitance pour répondre à la demande de </w:t>
+      </w:r>
+      <w:proofErr w:type="spellStart"/>
+      <w:r>
+        <w:rPr>
+          <w:sz w:val="28"/>
+          <w:szCs w:val="28"/>
+        </w:rPr>
+        <w:t>Meublinot</w:t>
+      </w:r>
+      <w:proofErr w:type="spellEnd"/>
       <w:r>
         <w:rPr>
           <w:sz w:val="28"/>
@@ -1847,8 +1883,17 @@
           <w:szCs w:val="28"/>
         </w:rPr>
         <w:lastRenderedPageBreak/>
-        <w:t>Pour récapituler, l’entreprise Meublinot</w:t>
-      </w:r>
+        <w:t xml:space="preserve">Pour récapituler, l’entreprise </w:t>
+      </w:r>
+      <w:proofErr w:type="spellStart"/>
+      <w:r>
+        <w:rPr>
+          <w:sz w:val="28"/>
+          <w:szCs w:val="28"/>
+        </w:rPr>
+        <w:t>Meublinot</w:t>
+      </w:r>
+      <w:proofErr w:type="spellEnd"/>
       <w:r>
         <w:rPr>
           <w:sz w:val="28"/>
@@ -1897,7 +1942,23 @@
           <w:sz w:val="28"/>
           <w:szCs w:val="28"/>
         </w:rPr>
-        <w:t xml:space="preserve"> pour proposé la solution avec un moindre coût.</w:t>
+        <w:t xml:space="preserve"> pour </w:t>
+      </w:r>
+      <w:proofErr w:type="spellStart"/>
+      <w:r>
+        <w:rPr>
+          <w:sz w:val="28"/>
+          <w:szCs w:val="28"/>
+        </w:rPr>
+        <w:t>proposé</w:t>
+      </w:r>
+      <w:proofErr w:type="spellEnd"/>
+      <w:r>
+        <w:rPr>
+          <w:sz w:val="28"/>
+          <w:szCs w:val="28"/>
+        </w:rPr>
+        <w:t xml:space="preserve"> la solution avec un moindre coût.</w:t>
       </w:r>
     </w:p>
     <w:p>
@@ -1976,52 +2037,126 @@
           <w:sz w:val="28"/>
           <w:szCs w:val="28"/>
         </w:rPr>
-        <w:t>Mais aussi Meublinot possède un nom de domaine ce qui amoindris les frais.</w:t>
-      </w:r>
-    </w:p>
-    <w:p>
-      <w:pPr>
-        <w:rPr>
-          <w:sz w:val="28"/>
-          <w:szCs w:val="28"/>
-        </w:rPr>
-      </w:pPr>
-      <w:r>
-        <w:rPr>
-          <w:sz w:val="28"/>
-          <w:szCs w:val="28"/>
-        </w:rPr>
-        <w:t>En outre, chaque poste informatique de leur entreprise possède  un VPN, ce qui assurera la connexion entre le siège (où sera déployé l’application) et les boutiques ce qui facilitera la récolte en temps réel de l’état et de l’utilisation des appareils fournit par Meublinot.</w:t>
-      </w:r>
-    </w:p>
-    <w:p>
-      <w:pPr>
-        <w:rPr>
-          <w:sz w:val="28"/>
-          <w:szCs w:val="28"/>
-        </w:rPr>
-      </w:pPr>
-      <w:r>
-        <w:rPr>
-          <w:sz w:val="28"/>
-          <w:szCs w:val="28"/>
-        </w:rPr>
-        <w:t>Les boutiques possédant des serveurs NAS va aussi nous permettre de maitrisé le stockage de leur meubles mis en lignes.</w:t>
-      </w:r>
-    </w:p>
-    <w:p>
-      <w:pPr>
-        <w:rPr>
-          <w:sz w:val="28"/>
-          <w:szCs w:val="28"/>
-        </w:rPr>
-      </w:pPr>
-      <w:r>
-        <w:rPr>
-          <w:sz w:val="28"/>
-          <w:szCs w:val="28"/>
-        </w:rPr>
-        <w:t>Pour revenir à notre application web, elle permettra une fois implanté de récolter en réutilisant leur moyens déjà bien présent pour centralisé la gestion de réseau, gestion de stockage et la gestion de processeur.</w:t>
+        <w:t xml:space="preserve">Mais aussi </w:t>
+      </w:r>
+      <w:proofErr w:type="spellStart"/>
+      <w:r>
+        <w:rPr>
+          <w:sz w:val="28"/>
+          <w:szCs w:val="28"/>
+        </w:rPr>
+        <w:t>Meublinot</w:t>
+      </w:r>
+      <w:proofErr w:type="spellEnd"/>
+      <w:r>
+        <w:rPr>
+          <w:sz w:val="28"/>
+          <w:szCs w:val="28"/>
+        </w:rPr>
+        <w:t xml:space="preserve"> possède un nom de domaine ce qui amoindris les frais.</w:t>
+      </w:r>
+    </w:p>
+    <w:p>
+      <w:pPr>
+        <w:rPr>
+          <w:sz w:val="28"/>
+          <w:szCs w:val="28"/>
+        </w:rPr>
+      </w:pPr>
+      <w:r>
+        <w:rPr>
+          <w:sz w:val="28"/>
+          <w:szCs w:val="28"/>
+        </w:rPr>
+        <w:t xml:space="preserve">En outre, chaque poste informatique de leur entreprise possède un VPN, ce qui assurera la connexion entre le siège (où sera déployé l’application) et les boutiques ce qui facilitera la récolte en temps réel de l’état et de l’utilisation des appareils fournit par </w:t>
+      </w:r>
+      <w:proofErr w:type="spellStart"/>
+      <w:r>
+        <w:rPr>
+          <w:sz w:val="28"/>
+          <w:szCs w:val="28"/>
+        </w:rPr>
+        <w:t>Meublinot</w:t>
+      </w:r>
+      <w:proofErr w:type="spellEnd"/>
+      <w:r>
+        <w:rPr>
+          <w:sz w:val="28"/>
+          <w:szCs w:val="28"/>
+        </w:rPr>
+        <w:t>.</w:t>
+      </w:r>
+    </w:p>
+    <w:p>
+      <w:pPr>
+        <w:rPr>
+          <w:sz w:val="28"/>
+          <w:szCs w:val="28"/>
+        </w:rPr>
+      </w:pPr>
+      <w:r>
+        <w:rPr>
+          <w:sz w:val="28"/>
+          <w:szCs w:val="28"/>
+        </w:rPr>
+        <w:t xml:space="preserve">Les boutiques possédant des serveurs NAS va aussi nous permettre de </w:t>
+      </w:r>
+      <w:r>
+        <w:rPr>
+          <w:sz w:val="28"/>
+          <w:szCs w:val="28"/>
+        </w:rPr>
+        <w:t>maitriser</w:t>
+      </w:r>
+      <w:r>
+        <w:rPr>
+          <w:sz w:val="28"/>
+          <w:szCs w:val="28"/>
+        </w:rPr>
+        <w:t xml:space="preserve"> le stockage de leur meubles mis en lignes.</w:t>
+      </w:r>
+    </w:p>
+    <w:p>
+      <w:pPr>
+        <w:rPr>
+          <w:sz w:val="28"/>
+          <w:szCs w:val="28"/>
+        </w:rPr>
+      </w:pPr>
+      <w:r>
+        <w:rPr>
+          <w:sz w:val="28"/>
+          <w:szCs w:val="28"/>
+        </w:rPr>
+        <w:t xml:space="preserve">Pour revenir à notre application web, elle permettra une fois </w:t>
+      </w:r>
+      <w:r>
+        <w:rPr>
+          <w:sz w:val="28"/>
+          <w:szCs w:val="28"/>
+        </w:rPr>
+        <w:t>implanter</w:t>
+      </w:r>
+      <w:r>
+        <w:rPr>
+          <w:sz w:val="28"/>
+          <w:szCs w:val="28"/>
+        </w:rPr>
+        <w:t xml:space="preserve"> de récolter en réutilisant </w:t>
+      </w:r>
+      <w:r>
+        <w:rPr>
+          <w:sz w:val="28"/>
+          <w:szCs w:val="28"/>
+        </w:rPr>
+        <w:t>leur moyen déjà bien présent</w:t>
+      </w:r>
+      <w:r>
+        <w:rPr>
+          <w:sz w:val="28"/>
+          <w:szCs w:val="28"/>
+        </w:rPr>
+        <w:t xml:space="preserve"> pour centralisé la gestion de réseau, gestion de stockage et la gestion de processeur.</w:t>
       </w:r>
     </w:p>
     <w:p>
@@ -2096,8 +2231,505 @@
           <w:sz w:val="28"/>
           <w:szCs w:val="28"/>
         </w:rPr>
-        <w:t xml:space="preserve">Pour ce faire on va devoir utiliser …………. A compléter </w:t>
-      </w:r>
+        <w:t>Pour la garantir l’aboutissement de la solution, de nombreux outil seront utilisé.</w:t>
+      </w:r>
+    </w:p>
+    <w:p>
+      <w:pPr>
+        <w:rPr>
+          <w:sz w:val="28"/>
+          <w:szCs w:val="28"/>
+        </w:rPr>
+      </w:pPr>
+      <w:r>
+        <w:rPr>
+          <w:sz w:val="28"/>
+          <w:szCs w:val="28"/>
+        </w:rPr>
+        <w:t>Tout d’abord</w:t>
+      </w:r>
+      <w:r>
+        <w:rPr>
+          <w:sz w:val="28"/>
+          <w:szCs w:val="28"/>
+        </w:rPr>
+        <w:t xml:space="preserve">, nous allons créer un répertoire Git, ce dernier va nous permettre diverse chose : </w:t>
+      </w:r>
+    </w:p>
+    <w:p>
+      <w:pPr>
+        <w:pStyle w:val="Paragraphedeliste"/>
+        <w:numPr>
+          <w:ilvl w:val="0"/>
+          <w:numId w:val="8"/>
+        </w:numPr>
+        <w:rPr>
+          <w:sz w:val="28"/>
+          <w:szCs w:val="28"/>
+        </w:rPr>
+      </w:pPr>
+      <w:r>
+        <w:rPr>
+          <w:sz w:val="28"/>
+          <w:szCs w:val="28"/>
+        </w:rPr>
+        <w:lastRenderedPageBreak/>
+        <w:t>Partage et répartition des tâches à faire :</w:t>
+      </w:r>
+      <w:r>
+        <w:rPr>
+          <w:noProof/>
+          <w:sz w:val="28"/>
+          <w:szCs w:val="28"/>
+        </w:rPr>
+        <w:t xml:space="preserve"> </w:t>
+      </w:r>
+      <w:r>
+        <w:rPr>
+          <w:noProof/>
+        </w:rPr>
+        <w:drawing>
+          <wp:inline distT="0" distB="0" distL="0" distR="0" wp14:anchorId="59F05B1C" wp14:editId="0F9A8B63">
+            <wp:extent cx="5760720" cy="2621280"/>
+            <wp:effectExtent l="0" t="0" r="0" b="7620"/>
+            <wp:docPr id="3" name="Image 3" descr="Une image contenant texte&#10;&#10;Description générée automatiquement"/>
+            <wp:cNvGraphicFramePr>
+              <a:graphicFrameLocks xmlns:a="http://schemas.openxmlformats.org/drawingml/2006/main" noChangeAspect="1"/>
+            </wp:cNvGraphicFramePr>
+            <a:graphic xmlns:a="http://schemas.openxmlformats.org/drawingml/2006/main">
+              <a:graphicData uri="http://schemas.openxmlformats.org/drawingml/2006/picture">
+                <pic:pic xmlns:pic="http://schemas.openxmlformats.org/drawingml/2006/picture">
+                  <pic:nvPicPr>
+                    <pic:cNvPr id="3" name="Image 3" descr="Une image contenant texte&#10;&#10;Description générée automatiquement"/>
+                    <pic:cNvPicPr/>
+                  </pic:nvPicPr>
+                  <pic:blipFill>
+                    <a:blip r:embed="rId8"/>
+                    <a:stretch>
+                      <a:fillRect/>
+                    </a:stretch>
+                  </pic:blipFill>
+                  <pic:spPr>
+                    <a:xfrm>
+                      <a:off x="0" y="0"/>
+                      <a:ext cx="5760720" cy="2621280"/>
+                    </a:xfrm>
+                    <a:prstGeom prst="rect">
+                      <a:avLst/>
+                    </a:prstGeom>
+                  </pic:spPr>
+                </pic:pic>
+              </a:graphicData>
+            </a:graphic>
+          </wp:inline>
+        </w:drawing>
+      </w:r>
+    </w:p>
+    <w:p>
+      <w:pPr>
+        <w:ind w:left="708"/>
+        <w:rPr>
+          <w:sz w:val="28"/>
+          <w:szCs w:val="28"/>
+        </w:rPr>
+      </w:pPr>
+      <w:r>
+        <w:rPr>
+          <w:sz w:val="28"/>
+          <w:szCs w:val="28"/>
+        </w:rPr>
+        <w:t xml:space="preserve">Ce qui nous permet de </w:t>
+      </w:r>
+      <w:r>
+        <w:rPr>
+          <w:sz w:val="28"/>
+          <w:szCs w:val="28"/>
+        </w:rPr>
+        <w:t>centraliser</w:t>
+      </w:r>
+      <w:r>
+        <w:rPr>
+          <w:sz w:val="28"/>
+          <w:szCs w:val="28"/>
+        </w:rPr>
+        <w:t> le projet et de pouvoir travailler à plusieurs dessus sans ce marché dessus.</w:t>
+      </w:r>
+    </w:p>
+    <w:p>
+      <w:pPr>
+        <w:ind w:left="708"/>
+        <w:rPr>
+          <w:sz w:val="28"/>
+          <w:szCs w:val="28"/>
+        </w:rPr>
+      </w:pPr>
+      <w:r>
+        <w:rPr>
+          <w:sz w:val="28"/>
+          <w:szCs w:val="28"/>
+        </w:rPr>
+        <w:t>Ensuite la répartition des taches s’effectue dans l’onglet « </w:t>
+      </w:r>
+      <w:proofErr w:type="spellStart"/>
+      <w:r>
+        <w:rPr>
+          <w:sz w:val="28"/>
+          <w:szCs w:val="28"/>
+        </w:rPr>
+        <w:t>Projects</w:t>
+      </w:r>
+      <w:proofErr w:type="spellEnd"/>
+      <w:r>
+        <w:rPr>
+          <w:sz w:val="28"/>
+          <w:szCs w:val="28"/>
+        </w:rPr>
+        <w:t> »</w:t>
+      </w:r>
+    </w:p>
+    <w:p>
+      <w:pPr>
+        <w:ind w:left="708"/>
+        <w:rPr>
+          <w:sz w:val="28"/>
+          <w:szCs w:val="28"/>
+        </w:rPr>
+      </w:pPr>
+      <w:r>
+        <w:rPr>
+          <w:noProof/>
+        </w:rPr>
+        <w:drawing>
+          <wp:inline distT="0" distB="0" distL="0" distR="0" wp14:anchorId="315C71C1" wp14:editId="7FB9B134">
+            <wp:extent cx="5760720" cy="725805"/>
+            <wp:effectExtent l="0" t="0" r="0" b="0"/>
+            <wp:docPr id="4" name="Image 4"/>
+            <wp:cNvGraphicFramePr>
+              <a:graphicFrameLocks xmlns:a="http://schemas.openxmlformats.org/drawingml/2006/main" noChangeAspect="1"/>
+            </wp:cNvGraphicFramePr>
+            <a:graphic xmlns:a="http://schemas.openxmlformats.org/drawingml/2006/main">
+              <a:graphicData uri="http://schemas.openxmlformats.org/drawingml/2006/picture">
+                <pic:pic xmlns:pic="http://schemas.openxmlformats.org/drawingml/2006/picture">
+                  <pic:nvPicPr>
+                    <pic:cNvPr id="1" name=""/>
+                    <pic:cNvPicPr/>
+                  </pic:nvPicPr>
+                  <pic:blipFill>
+                    <a:blip r:embed="rId9"/>
+                    <a:stretch>
+                      <a:fillRect/>
+                    </a:stretch>
+                  </pic:blipFill>
+                  <pic:spPr>
+                    <a:xfrm>
+                      <a:off x="0" y="0"/>
+                      <a:ext cx="5760720" cy="725805"/>
+                    </a:xfrm>
+                    <a:prstGeom prst="rect">
+                      <a:avLst/>
+                    </a:prstGeom>
+                  </pic:spPr>
+                </pic:pic>
+              </a:graphicData>
+            </a:graphic>
+          </wp:inline>
+        </w:drawing>
+      </w:r>
+    </w:p>
+    <w:p>
+      <w:pPr>
+        <w:ind w:left="708"/>
+        <w:rPr>
+          <w:sz w:val="28"/>
+          <w:szCs w:val="28"/>
+        </w:rPr>
+      </w:pPr>
+    </w:p>
+    <w:p>
+      <w:pPr>
+        <w:ind w:left="708"/>
+        <w:rPr>
+          <w:sz w:val="28"/>
+          <w:szCs w:val="28"/>
+        </w:rPr>
+      </w:pPr>
+      <w:r>
+        <w:rPr>
+          <w:sz w:val="28"/>
+          <w:szCs w:val="28"/>
+        </w:rPr>
+        <w:t xml:space="preserve">Par ailleurs, ce dernier nous permet la création d’un page comme celle-ci : </w:t>
+      </w:r>
+    </w:p>
+    <w:p>
+      <w:pPr>
+        <w:ind w:left="708"/>
+        <w:rPr>
+          <w:sz w:val="28"/>
+          <w:szCs w:val="28"/>
+        </w:rPr>
+      </w:pPr>
+      <w:r>
+        <w:rPr>
+          <w:noProof/>
+        </w:rPr>
+        <w:drawing>
+          <wp:inline distT="0" distB="0" distL="0" distR="0" wp14:anchorId="0828F524" wp14:editId="669CA041">
+            <wp:extent cx="5299727" cy="3179135"/>
+            <wp:effectExtent l="0" t="0" r="0" b="2540"/>
+            <wp:docPr id="5" name="Image 5" descr="Une image contenant texte&#10;&#10;Description générée automatiquement"/>
+            <wp:cNvGraphicFramePr>
+              <a:graphicFrameLocks xmlns:a="http://schemas.openxmlformats.org/drawingml/2006/main" noChangeAspect="1"/>
+            </wp:cNvGraphicFramePr>
+            <a:graphic xmlns:a="http://schemas.openxmlformats.org/drawingml/2006/main">
+              <a:graphicData uri="http://schemas.openxmlformats.org/drawingml/2006/picture">
+                <pic:pic xmlns:pic="http://schemas.openxmlformats.org/drawingml/2006/picture">
+                  <pic:nvPicPr>
+                    <pic:cNvPr id="5" name="Image 5" descr="Une image contenant texte&#10;&#10;Description générée automatiquement"/>
+                    <pic:cNvPicPr/>
+                  </pic:nvPicPr>
+                  <pic:blipFill>
+                    <a:blip r:embed="rId10"/>
+                    <a:stretch>
+                      <a:fillRect/>
+                    </a:stretch>
+                  </pic:blipFill>
+                  <pic:spPr>
+                    <a:xfrm>
+                      <a:off x="0" y="0"/>
+                      <a:ext cx="5303387" cy="3181330"/>
+                    </a:xfrm>
+                    <a:prstGeom prst="rect">
+                      <a:avLst/>
+                    </a:prstGeom>
+                  </pic:spPr>
+                </pic:pic>
+              </a:graphicData>
+            </a:graphic>
+          </wp:inline>
+        </w:drawing>
+      </w:r>
+    </w:p>
+    <w:p>
+      <w:pPr>
+        <w:ind w:left="708"/>
+        <w:rPr>
+          <w:sz w:val="28"/>
+          <w:szCs w:val="28"/>
+        </w:rPr>
+      </w:pPr>
+      <w:r>
+        <w:rPr>
+          <w:sz w:val="28"/>
+          <w:szCs w:val="28"/>
+        </w:rPr>
+        <w:lastRenderedPageBreak/>
+        <w:t xml:space="preserve">Pour faire simple l’onglet Project nous permet la création d’un « To do </w:t>
+      </w:r>
+      <w:proofErr w:type="spellStart"/>
+      <w:r>
+        <w:rPr>
+          <w:sz w:val="28"/>
+          <w:szCs w:val="28"/>
+        </w:rPr>
+        <w:t>list</w:t>
+      </w:r>
+      <w:proofErr w:type="spellEnd"/>
+      <w:r>
+        <w:rPr>
+          <w:sz w:val="28"/>
+          <w:szCs w:val="28"/>
+        </w:rPr>
+        <w:t> » directement sur Git.</w:t>
+      </w:r>
+    </w:p>
+    <w:p>
+      <w:pPr>
+        <w:ind w:left="708"/>
+        <w:rPr>
+          <w:sz w:val="28"/>
+          <w:szCs w:val="28"/>
+        </w:rPr>
+      </w:pPr>
+      <w:r>
+        <w:rPr>
+          <w:sz w:val="28"/>
+          <w:szCs w:val="28"/>
+        </w:rPr>
+        <w:t>Cela permet la vérification de l’avancé du projet mais aussi la répartition des tâches afin de savoir qui a fait quoi.</w:t>
+      </w:r>
+    </w:p>
+    <w:p>
+      <w:pPr>
+        <w:ind w:left="708"/>
+        <w:rPr>
+          <w:noProof/>
+        </w:rPr>
+      </w:pPr>
+      <w:r>
+        <w:rPr>
+          <w:sz w:val="28"/>
+          <w:szCs w:val="28"/>
+        </w:rPr>
+        <w:t>Les autres Onglets sont loin d’être obsolète :</w:t>
+      </w:r>
+      <w:r>
+        <w:rPr>
+          <w:noProof/>
+        </w:rPr>
+        <w:t xml:space="preserve"> </w:t>
+      </w:r>
+      <w:r>
+        <w:drawing>
+          <wp:inline distT="0" distB="0" distL="0" distR="0" wp14:anchorId="782ADCE9" wp14:editId="0C91674E">
+            <wp:extent cx="5760720" cy="386080"/>
+            <wp:effectExtent l="0" t="0" r="0" b="0"/>
+            <wp:docPr id="6" name="Image 6"/>
+            <wp:cNvGraphicFramePr>
+              <a:graphicFrameLocks xmlns:a="http://schemas.openxmlformats.org/drawingml/2006/main" noChangeAspect="1"/>
+            </wp:cNvGraphicFramePr>
+            <a:graphic xmlns:a="http://schemas.openxmlformats.org/drawingml/2006/main">
+              <a:graphicData uri="http://schemas.openxmlformats.org/drawingml/2006/picture">
+                <pic:pic xmlns:pic="http://schemas.openxmlformats.org/drawingml/2006/picture">
+                  <pic:nvPicPr>
+                    <pic:cNvPr id="1" name=""/>
+                    <pic:cNvPicPr/>
+                  </pic:nvPicPr>
+                  <pic:blipFill>
+                    <a:blip r:embed="rId11"/>
+                    <a:stretch>
+                      <a:fillRect/>
+                    </a:stretch>
+                  </pic:blipFill>
+                  <pic:spPr>
+                    <a:xfrm>
+                      <a:off x="0" y="0"/>
+                      <a:ext cx="5760720" cy="386080"/>
+                    </a:xfrm>
+                    <a:prstGeom prst="rect">
+                      <a:avLst/>
+                    </a:prstGeom>
+                  </pic:spPr>
+                </pic:pic>
+              </a:graphicData>
+            </a:graphic>
+          </wp:inline>
+        </w:drawing>
+      </w:r>
+    </w:p>
+    <w:p>
+      <w:pPr>
+        <w:ind w:left="708"/>
+        <w:rPr>
+          <w:noProof/>
+        </w:rPr>
+      </w:pPr>
+    </w:p>
+    <w:p>
+      <w:pPr>
+        <w:ind w:left="708"/>
+        <w:rPr>
+          <w:sz w:val="28"/>
+          <w:szCs w:val="28"/>
+        </w:rPr>
+      </w:pPr>
+      <w:r>
+        <w:rPr>
+          <w:noProof/>
+        </w:rPr>
+        <w:t xml:space="preserve">L’onglet Actions par exemple nous permet l’implémentation automatique de vérification </w:t>
+      </w:r>
+    </w:p>
+    <w:p>
+      <w:pPr>
+        <w:ind w:left="708"/>
+        <w:rPr>
+          <w:sz w:val="28"/>
+          <w:szCs w:val="28"/>
+        </w:rPr>
+      </w:pPr>
+    </w:p>
+    <w:p>
+      <w:pPr>
+        <w:ind w:left="708"/>
+        <w:rPr>
+          <w:sz w:val="28"/>
+          <w:szCs w:val="28"/>
+        </w:rPr>
+      </w:pPr>
+    </w:p>
+    <w:p>
+      <w:pPr>
+        <w:rPr>
+          <w:sz w:val="28"/>
+          <w:szCs w:val="28"/>
+        </w:rPr>
+      </w:pPr>
+    </w:p>
+    <w:p>
+      <w:pPr>
+        <w:rPr>
+          <w:sz w:val="28"/>
+          <w:szCs w:val="28"/>
+        </w:rPr>
+      </w:pPr>
+    </w:p>
+    <w:p>
+      <w:pPr>
+        <w:rPr>
+          <w:sz w:val="28"/>
+          <w:szCs w:val="28"/>
+        </w:rPr>
+      </w:pPr>
+      <w:proofErr w:type="spellStart"/>
+      <w:r>
+        <w:rPr>
+          <w:sz w:val="28"/>
+          <w:szCs w:val="28"/>
+        </w:rPr>
+        <w:t>Php</w:t>
+      </w:r>
+      <w:proofErr w:type="spellEnd"/>
+      <w:r>
+        <w:rPr>
+          <w:sz w:val="28"/>
+          <w:szCs w:val="28"/>
+        </w:rPr>
+        <w:t xml:space="preserve"> </w:t>
+      </w:r>
+      <w:proofErr w:type="spellStart"/>
+      <w:r>
+        <w:rPr>
+          <w:sz w:val="28"/>
+          <w:szCs w:val="28"/>
+        </w:rPr>
+        <w:t>simphoni</w:t>
+      </w:r>
+      <w:proofErr w:type="spellEnd"/>
+      <w:r>
+        <w:rPr>
+          <w:sz w:val="28"/>
+          <w:szCs w:val="28"/>
+        </w:rPr>
+        <w:t xml:space="preserve"> </w:t>
+      </w:r>
+    </w:p>
+    <w:p>
+      <w:pPr>
+        <w:rPr>
+          <w:sz w:val="28"/>
+          <w:szCs w:val="28"/>
+        </w:rPr>
+      </w:pPr>
+      <w:proofErr w:type="spellStart"/>
+      <w:r>
+        <w:rPr>
+          <w:sz w:val="28"/>
+          <w:szCs w:val="28"/>
+        </w:rPr>
+        <w:t>React</w:t>
+      </w:r>
+      <w:proofErr w:type="spellEnd"/>
     </w:p>
     <w:p>
       <w:pPr>
@@ -2262,7 +2894,24 @@
           <w:sz w:val="32"/>
           <w:szCs w:val="32"/>
         </w:rPr>
-        <w:t xml:space="preserve">Pour ce faire nous avons utilisé principalement Project qui nous à permis </w:t>
+        <w:lastRenderedPageBreak/>
+        <w:t xml:space="preserve">Pour ce faire nous avons utilisé principalement Project qui nous </w:t>
+      </w:r>
+      <w:proofErr w:type="spellStart"/>
+      <w:r>
+        <w:rPr>
+          <w:sz w:val="32"/>
+          <w:szCs w:val="32"/>
+        </w:rPr>
+        <w:t>à</w:t>
+      </w:r>
+      <w:proofErr w:type="spellEnd"/>
+      <w:r>
+        <w:rPr>
+          <w:sz w:val="32"/>
+          <w:szCs w:val="32"/>
+        </w:rPr>
+        <w:t xml:space="preserve"> permis </w:t>
       </w:r>
       <w:r>
         <w:rPr>
@@ -2422,22 +3071,134 @@
           <w:sz w:val="32"/>
           <w:szCs w:val="32"/>
         </w:rPr>
-        <w:t>Comme montré juste au dessus nous avons effectuer un diagramme de gant afin de calculer avec  précision quand est ce que la solution pouvais vous êtes fournis.</w:t>
-      </w:r>
-    </w:p>
-    <w:p>
-      <w:pPr>
-        <w:rPr>
-          <w:sz w:val="32"/>
-          <w:szCs w:val="32"/>
-        </w:rPr>
-      </w:pPr>
-      <w:r>
-        <w:rPr>
-          <w:sz w:val="32"/>
-          <w:szCs w:val="32"/>
-        </w:rPr>
-        <w:t>Cependant notre raisonnement ne ce base pas que sur un simple diagramme que on aurai mis des nombres aléatoire.</w:t>
+        <w:t xml:space="preserve">Comme montré juste </w:t>
+      </w:r>
+      <w:proofErr w:type="spellStart"/>
+      <w:r>
+        <w:rPr>
+          <w:sz w:val="32"/>
+          <w:szCs w:val="32"/>
+        </w:rPr>
+        <w:t>au dessus</w:t>
+      </w:r>
+      <w:proofErr w:type="spellEnd"/>
+      <w:r>
+        <w:rPr>
+          <w:sz w:val="32"/>
+          <w:szCs w:val="32"/>
+        </w:rPr>
+        <w:t xml:space="preserve"> nous avons </w:t>
+      </w:r>
+      <w:proofErr w:type="spellStart"/>
+      <w:r>
+        <w:rPr>
+          <w:sz w:val="32"/>
+          <w:szCs w:val="32"/>
+        </w:rPr>
+        <w:t>effectuer</w:t>
+      </w:r>
+      <w:proofErr w:type="spellEnd"/>
+      <w:r>
+        <w:rPr>
+          <w:sz w:val="32"/>
+          <w:szCs w:val="32"/>
+        </w:rPr>
+        <w:t xml:space="preserve"> un diagramme de gant afin de calculer avec  précision quand est ce que la solution pouvais vous êtes fournis.</w:t>
+      </w:r>
+    </w:p>
+    <w:p>
+      <w:pPr>
+        <w:rPr>
+          <w:sz w:val="32"/>
+          <w:szCs w:val="32"/>
+        </w:rPr>
+      </w:pPr>
+      <w:r>
+        <w:rPr>
+          <w:sz w:val="32"/>
+          <w:szCs w:val="32"/>
+        </w:rPr>
+        <w:t xml:space="preserve">Cependant notre raisonnement ne </w:t>
+      </w:r>
+      <w:proofErr w:type="spellStart"/>
+      <w:r>
+        <w:rPr>
+          <w:sz w:val="32"/>
+          <w:szCs w:val="32"/>
+        </w:rPr>
+        <w:t>ce</w:t>
+      </w:r>
+      <w:proofErr w:type="spellEnd"/>
+      <w:r>
+        <w:rPr>
+          <w:sz w:val="32"/>
+          <w:szCs w:val="32"/>
+        </w:rPr>
+        <w:t xml:space="preserve"> base pas que sur un simple diagramme que on aurai mis des nombres aléatoire.</w:t>
+      </w:r>
+    </w:p>
+    <w:p>
+      <w:pPr>
+        <w:rPr>
+          <w:sz w:val="32"/>
+          <w:szCs w:val="32"/>
+        </w:rPr>
+      </w:pPr>
+      <w:r>
+        <w:rPr>
+          <w:sz w:val="32"/>
+          <w:szCs w:val="32"/>
+        </w:rPr>
+        <w:t xml:space="preserve">Au préalable nous avons pris le temps nécessaire afin de prévoir et listé toutes les taches nécessaire pour le bon déroulement des choses </w:t>
+      </w:r>
+    </w:p>
+    <w:p>
+      <w:pPr>
+        <w:rPr>
+          <w:color w:val="FF0000"/>
+          <w:sz w:val="32"/>
+          <w:szCs w:val="32"/>
+        </w:rPr>
+      </w:pPr>
+      <w:r>
+        <w:rPr>
+          <w:color w:val="FF0000"/>
+          <w:sz w:val="32"/>
+          <w:szCs w:val="32"/>
+        </w:rPr>
+        <w:t xml:space="preserve">Insérer un image des taches </w:t>
+      </w:r>
+    </w:p>
+    <w:p>
+      <w:pPr>
+        <w:rPr>
+          <w:color w:val="FF0000"/>
+          <w:sz w:val="32"/>
+          <w:szCs w:val="32"/>
+        </w:rPr>
+      </w:pPr>
+      <w:r>
+        <w:rPr>
+          <w:color w:val="FF0000"/>
+          <w:sz w:val="32"/>
+          <w:szCs w:val="32"/>
+        </w:rPr>
+        <w:t>Descriptif de ces dernier</w:t>
+      </w:r>
+    </w:p>
+    <w:p>
+      <w:pPr>
+        <w:rPr>
+          <w:sz w:val="32"/>
+          <w:szCs w:val="32"/>
+        </w:rPr>
+      </w:pPr>
+      <w:r>
+        <w:rPr>
+          <w:sz w:val="32"/>
+          <w:szCs w:val="32"/>
+        </w:rPr>
+        <w:t xml:space="preserve">Ce qui alors par la suite nous à fais répartir nos différente ressources sur chacune de ces taches </w:t>
       </w:r>
     </w:p>
     <w:p>
@@ -2453,7 +3214,7 @@
           <w:szCs w:val="32"/>
         </w:rPr>
         <w:lastRenderedPageBreak/>
-        <w:t xml:space="preserve">Au préalable nous avons pris le temps nécessaire afin de prévoir et listé toutes les taches nécessaire pour le bon déroulement des choses </w:t>
+        <w:t>Mais dans un premier on a du estimer toutes les ressources nécessaire au bon déroulement de ce projet </w:t>
       </w:r>
     </w:p>
     <w:p>
@@ -2470,7 +3231,7 @@
           <w:sz w:val="32"/>
           <w:szCs w:val="32"/>
         </w:rPr>
-        <w:t xml:space="preserve">Insérer un image des taches </w:t>
+        <w:t>Insérer une image des ressources</w:t>
       </w:r>
     </w:p>
     <w:p>
@@ -2487,70 +3248,6 @@
           <w:sz w:val="32"/>
           <w:szCs w:val="32"/>
         </w:rPr>
-        <w:t>Descriptif de ces dernier</w:t>
-      </w:r>
-    </w:p>
-    <w:p>
-      <w:pPr>
-        <w:rPr>
-          <w:sz w:val="32"/>
-          <w:szCs w:val="32"/>
-        </w:rPr>
-      </w:pPr>
-      <w:r>
-        <w:rPr>
-          <w:sz w:val="32"/>
-          <w:szCs w:val="32"/>
-        </w:rPr>
-        <w:t xml:space="preserve">Ce qui alors par la suite nous à fais répartir nos différente ressources sur chacune de ces taches </w:t>
-      </w:r>
-    </w:p>
-    <w:p>
-      <w:pPr>
-        <w:rPr>
-          <w:sz w:val="32"/>
-          <w:szCs w:val="32"/>
-        </w:rPr>
-      </w:pPr>
-      <w:r>
-        <w:rPr>
-          <w:sz w:val="32"/>
-          <w:szCs w:val="32"/>
-        </w:rPr>
-        <w:t>Mais dans un premier on a du estimer toutes les ressources nécessaire au bon déroulement de ce projet </w:t>
-      </w:r>
-    </w:p>
-    <w:p>
-      <w:pPr>
-        <w:rPr>
-          <w:color w:val="FF0000"/>
-          <w:sz w:val="32"/>
-          <w:szCs w:val="32"/>
-        </w:rPr>
-      </w:pPr>
-      <w:r>
-        <w:rPr>
-          <w:color w:val="FF0000"/>
-          <w:sz w:val="32"/>
-          <w:szCs w:val="32"/>
-        </w:rPr>
-        <w:t>Insérer une image des ressources</w:t>
-      </w:r>
-    </w:p>
-    <w:p>
-      <w:pPr>
-        <w:rPr>
-          <w:color w:val="FF0000"/>
-          <w:sz w:val="32"/>
-          <w:szCs w:val="32"/>
-        </w:rPr>
-      </w:pPr>
-      <w:r>
-        <w:rPr>
-          <w:color w:val="FF0000"/>
-          <w:sz w:val="32"/>
-          <w:szCs w:val="32"/>
-        </w:rPr>
         <w:t>Descriptif de ce dernier</w:t>
       </w:r>
     </w:p>
@@ -2566,22 +3263,70 @@
           <w:sz w:val="32"/>
           <w:szCs w:val="32"/>
         </w:rPr>
-        <w:t>Pour conclure cette partie, on remarque que chacune de ressources et complémentaire avec chacune de nos taches que tout  vien bien s’emboiter ce qui nous permet en quelque sorte que tout s’enchaine sans accros.</w:t>
-      </w:r>
-    </w:p>
-    <w:p>
-      <w:pPr>
-        <w:rPr>
-          <w:sz w:val="32"/>
-          <w:szCs w:val="32"/>
-        </w:rPr>
-      </w:pPr>
-      <w:r>
-        <w:rPr>
-          <w:sz w:val="32"/>
-          <w:szCs w:val="32"/>
-        </w:rPr>
-        <w:t>A contrario le tout à un certain coût , c’est se dont on va discuté dans la suite .</w:t>
+        <w:t xml:space="preserve">Pour conclure cette partie, on remarque que chacune de ressources et complémentaire avec chacune de nos taches que tout  </w:t>
+      </w:r>
+      <w:proofErr w:type="spellStart"/>
+      <w:r>
+        <w:rPr>
+          <w:sz w:val="32"/>
+          <w:szCs w:val="32"/>
+        </w:rPr>
+        <w:t>vien</w:t>
+      </w:r>
+      <w:proofErr w:type="spellEnd"/>
+      <w:r>
+        <w:rPr>
+          <w:sz w:val="32"/>
+          <w:szCs w:val="32"/>
+        </w:rPr>
+        <w:t xml:space="preserve"> bien s’emboiter ce qui nous permet en quelque sorte que tout s’enchaine sans accros.</w:t>
+      </w:r>
+    </w:p>
+    <w:p>
+      <w:pPr>
+        <w:rPr>
+          <w:sz w:val="32"/>
+          <w:szCs w:val="32"/>
+        </w:rPr>
+      </w:pPr>
+      <w:r>
+        <w:rPr>
+          <w:sz w:val="32"/>
+          <w:szCs w:val="32"/>
+        </w:rPr>
+        <w:t xml:space="preserve">A contrario le tout à un certain coût , c’est </w:t>
+      </w:r>
+      <w:proofErr w:type="spellStart"/>
+      <w:r>
+        <w:rPr>
+          <w:sz w:val="32"/>
+          <w:szCs w:val="32"/>
+        </w:rPr>
+        <w:t>se</w:t>
+      </w:r>
+      <w:proofErr w:type="spellEnd"/>
+      <w:r>
+        <w:rPr>
+          <w:sz w:val="32"/>
+          <w:szCs w:val="32"/>
+        </w:rPr>
+        <w:t xml:space="preserve"> dont on va </w:t>
+      </w:r>
+      <w:proofErr w:type="spellStart"/>
+      <w:r>
+        <w:rPr>
+          <w:sz w:val="32"/>
+          <w:szCs w:val="32"/>
+        </w:rPr>
+        <w:t>discuté</w:t>
+      </w:r>
+      <w:proofErr w:type="spellEnd"/>
+      <w:r>
+        <w:rPr>
+          <w:sz w:val="32"/>
+          <w:szCs w:val="32"/>
+        </w:rPr>
+        <w:t xml:space="preserve"> dans la suite .</w:t>
       </w:r>
     </w:p>
     <w:p>
@@ -3320,6 +4065,118 @@
     </w:lvl>
   </w:abstractNum>
   <w:abstractNum w:abstractNumId="4" w15:restartNumberingAfterBreak="0">
+    <w:nsid w:val="33A6303E"/>
+    <w:multiLevelType w:val="hybridMultilevel"/>
+    <w:tmpl w:val="F2CE5DAC"/>
+    <w:lvl w:ilvl="0" w:tplc="58A28FBE">
+      <w:numFmt w:val="bullet"/>
+      <w:lvlText w:val="-"/>
+      <w:lvlJc w:val="left"/>
+      <w:pPr>
+        <w:ind w:left="1776" w:hanging="360"/>
+      </w:pPr>
+      <w:rPr>
+        <w:rFonts w:ascii="Calibri" w:eastAsiaTheme="minorHAnsi" w:hAnsi="Calibri" w:cs="Calibri" w:hint="default"/>
+      </w:rPr>
+    </w:lvl>
+    <w:lvl w:ilvl="1" w:tplc="040C0003" w:tentative="1">
+      <w:start w:val="1"/>
+      <w:numFmt w:val="bullet"/>
+      <w:lvlText w:val="o"/>
+      <w:lvlJc w:val="left"/>
+      <w:pPr>
+        <w:ind w:left="2496" w:hanging="360"/>
+      </w:pPr>
+      <w:rPr>
+        <w:rFonts w:ascii="Courier New" w:hAnsi="Courier New" w:cs="Courier New" w:hint="default"/>
+      </w:rPr>
+    </w:lvl>
+    <w:lvl w:ilvl="2" w:tplc="040C0005" w:tentative="1">
+      <w:start w:val="1"/>
+      <w:numFmt w:val="bullet"/>
+      <w:lvlText w:val=""/>
+      <w:lvlJc w:val="left"/>
+      <w:pPr>
+        <w:ind w:left="3216" w:hanging="360"/>
+      </w:pPr>
+      <w:rPr>
+        <w:rFonts w:ascii="Wingdings" w:hAnsi="Wingdings" w:hint="default"/>
+      </w:rPr>
+    </w:lvl>
+    <w:lvl w:ilvl="3" w:tplc="040C0001" w:tentative="1">
+      <w:start w:val="1"/>
+      <w:numFmt w:val="bullet"/>
+      <w:lvlText w:val=""/>
+      <w:lvlJc w:val="left"/>
+      <w:pPr>
+        <w:ind w:left="3936" w:hanging="360"/>
+      </w:pPr>
+      <w:rPr>
+        <w:rFonts w:ascii="Symbol" w:hAnsi="Symbol" w:hint="default"/>
+      </w:rPr>
+    </w:lvl>
+    <w:lvl w:ilvl="4" w:tplc="040C0003" w:tentative="1">
+      <w:start w:val="1"/>
+      <w:numFmt w:val="bullet"/>
+      <w:lvlText w:val="o"/>
+      <w:lvlJc w:val="left"/>
+      <w:pPr>
+        <w:ind w:left="4656" w:hanging="360"/>
+      </w:pPr>
+      <w:rPr>
+        <w:rFonts w:ascii="Courier New" w:hAnsi="Courier New" w:cs="Courier New" w:hint="default"/>
+      </w:rPr>
+    </w:lvl>
+    <w:lvl w:ilvl="5" w:tplc="040C0005" w:tentative="1">
+      <w:start w:val="1"/>
+      <w:numFmt w:val="bullet"/>
+      <w:lvlText w:val=""/>
+      <w:lvlJc w:val="left"/>
+      <w:pPr>
+        <w:ind w:left="5376" w:hanging="360"/>
+      </w:pPr>
+      <w:rPr>
+        <w:rFonts w:ascii="Wingdings" w:hAnsi="Wingdings" w:hint="default"/>
+      </w:rPr>
+    </w:lvl>
+    <w:lvl w:ilvl="6" w:tplc="040C0001" w:tentative="1">
+      <w:start w:val="1"/>
+      <w:numFmt w:val="bullet"/>
+      <w:lvlText w:val=""/>
+      <w:lvlJc w:val="left"/>
+      <w:pPr>
+        <w:ind w:left="6096" w:hanging="360"/>
+      </w:pPr>
+      <w:rPr>
+        <w:rFonts w:ascii="Symbol" w:hAnsi="Symbol" w:hint="default"/>
+      </w:rPr>
+    </w:lvl>
+    <w:lvl w:ilvl="7" w:tplc="040C0003" w:tentative="1">
+      <w:start w:val="1"/>
+      <w:numFmt w:val="bullet"/>
+      <w:lvlText w:val="o"/>
+      <w:lvlJc w:val="left"/>
+      <w:pPr>
+        <w:ind w:left="6816" w:hanging="360"/>
+      </w:pPr>
+      <w:rPr>
+        <w:rFonts w:ascii="Courier New" w:hAnsi="Courier New" w:cs="Courier New" w:hint="default"/>
+      </w:rPr>
+    </w:lvl>
+    <w:lvl w:ilvl="8" w:tplc="040C0005" w:tentative="1">
+      <w:start w:val="1"/>
+      <w:numFmt w:val="bullet"/>
+      <w:lvlText w:val=""/>
+      <w:lvlJc w:val="left"/>
+      <w:pPr>
+        <w:ind w:left="7536" w:hanging="360"/>
+      </w:pPr>
+      <w:rPr>
+        <w:rFonts w:ascii="Wingdings" w:hAnsi="Wingdings" w:hint="default"/>
+      </w:rPr>
+    </w:lvl>
+  </w:abstractNum>
+  <w:abstractNum w:abstractNumId="5" w15:restartNumberingAfterBreak="0">
     <w:nsid w:val="3E8D71CA"/>
     <w:multiLevelType w:val="hybridMultilevel"/>
     <w:tmpl w:val="4C8027F6"/>
@@ -3408,7 +4265,7 @@
       </w:pPr>
     </w:lvl>
   </w:abstractNum>
-  <w:abstractNum w:abstractNumId="5" w15:restartNumberingAfterBreak="0">
+  <w:abstractNum w:abstractNumId="6" w15:restartNumberingAfterBreak="0">
     <w:nsid w:val="56CF03FE"/>
     <w:multiLevelType w:val="multilevel"/>
     <w:tmpl w:val="CB062528"/>
@@ -3549,11 +4406,123 @@
       </w:rPr>
     </w:lvl>
   </w:abstractNum>
+  <w:abstractNum w:abstractNumId="7" w15:restartNumberingAfterBreak="0">
+    <w:nsid w:val="7FF659E8"/>
+    <w:multiLevelType w:val="hybridMultilevel"/>
+    <w:tmpl w:val="948E77F2"/>
+    <w:lvl w:ilvl="0" w:tplc="7E481A12">
+      <w:numFmt w:val="bullet"/>
+      <w:lvlText w:val="-"/>
+      <w:lvlJc w:val="left"/>
+      <w:pPr>
+        <w:ind w:left="1068" w:hanging="360"/>
+      </w:pPr>
+      <w:rPr>
+        <w:rFonts w:ascii="Calibri" w:eastAsiaTheme="minorHAnsi" w:hAnsi="Calibri" w:cs="Calibri" w:hint="default"/>
+      </w:rPr>
+    </w:lvl>
+    <w:lvl w:ilvl="1" w:tplc="040C0003" w:tentative="1">
+      <w:start w:val="1"/>
+      <w:numFmt w:val="bullet"/>
+      <w:lvlText w:val="o"/>
+      <w:lvlJc w:val="left"/>
+      <w:pPr>
+        <w:ind w:left="1788" w:hanging="360"/>
+      </w:pPr>
+      <w:rPr>
+        <w:rFonts w:ascii="Courier New" w:hAnsi="Courier New" w:cs="Courier New" w:hint="default"/>
+      </w:rPr>
+    </w:lvl>
+    <w:lvl w:ilvl="2" w:tplc="040C0005" w:tentative="1">
+      <w:start w:val="1"/>
+      <w:numFmt w:val="bullet"/>
+      <w:lvlText w:val=""/>
+      <w:lvlJc w:val="left"/>
+      <w:pPr>
+        <w:ind w:left="2508" w:hanging="360"/>
+      </w:pPr>
+      <w:rPr>
+        <w:rFonts w:ascii="Wingdings" w:hAnsi="Wingdings" w:hint="default"/>
+      </w:rPr>
+    </w:lvl>
+    <w:lvl w:ilvl="3" w:tplc="040C0001" w:tentative="1">
+      <w:start w:val="1"/>
+      <w:numFmt w:val="bullet"/>
+      <w:lvlText w:val=""/>
+      <w:lvlJc w:val="left"/>
+      <w:pPr>
+        <w:ind w:left="3228" w:hanging="360"/>
+      </w:pPr>
+      <w:rPr>
+        <w:rFonts w:ascii="Symbol" w:hAnsi="Symbol" w:hint="default"/>
+      </w:rPr>
+    </w:lvl>
+    <w:lvl w:ilvl="4" w:tplc="040C0003" w:tentative="1">
+      <w:start w:val="1"/>
+      <w:numFmt w:val="bullet"/>
+      <w:lvlText w:val="o"/>
+      <w:lvlJc w:val="left"/>
+      <w:pPr>
+        <w:ind w:left="3948" w:hanging="360"/>
+      </w:pPr>
+      <w:rPr>
+        <w:rFonts w:ascii="Courier New" w:hAnsi="Courier New" w:cs="Courier New" w:hint="default"/>
+      </w:rPr>
+    </w:lvl>
+    <w:lvl w:ilvl="5" w:tplc="040C0005" w:tentative="1">
+      <w:start w:val="1"/>
+      <w:numFmt w:val="bullet"/>
+      <w:lvlText w:val=""/>
+      <w:lvlJc w:val="left"/>
+      <w:pPr>
+        <w:ind w:left="4668" w:hanging="360"/>
+      </w:pPr>
+      <w:rPr>
+        <w:rFonts w:ascii="Wingdings" w:hAnsi="Wingdings" w:hint="default"/>
+      </w:rPr>
+    </w:lvl>
+    <w:lvl w:ilvl="6" w:tplc="040C0001" w:tentative="1">
+      <w:start w:val="1"/>
+      <w:numFmt w:val="bullet"/>
+      <w:lvlText w:val=""/>
+      <w:lvlJc w:val="left"/>
+      <w:pPr>
+        <w:ind w:left="5388" w:hanging="360"/>
+      </w:pPr>
+      <w:rPr>
+        <w:rFonts w:ascii="Symbol" w:hAnsi="Symbol" w:hint="default"/>
+      </w:rPr>
+    </w:lvl>
+    <w:lvl w:ilvl="7" w:tplc="040C0003" w:tentative="1">
+      <w:start w:val="1"/>
+      <w:numFmt w:val="bullet"/>
+      <w:lvlText w:val="o"/>
+      <w:lvlJc w:val="left"/>
+      <w:pPr>
+        <w:ind w:left="6108" w:hanging="360"/>
+      </w:pPr>
+      <w:rPr>
+        <w:rFonts w:ascii="Courier New" w:hAnsi="Courier New" w:cs="Courier New" w:hint="default"/>
+      </w:rPr>
+    </w:lvl>
+    <w:lvl w:ilvl="8" w:tplc="040C0005" w:tentative="1">
+      <w:start w:val="1"/>
+      <w:numFmt w:val="bullet"/>
+      <w:lvlText w:val=""/>
+      <w:lvlJc w:val="left"/>
+      <w:pPr>
+        <w:ind w:left="6828" w:hanging="360"/>
+      </w:pPr>
+      <w:rPr>
+        <w:rFonts w:ascii="Wingdings" w:hAnsi="Wingdings" w:hint="default"/>
+      </w:rPr>
+    </w:lvl>
+  </w:abstractNum>
   <w:num w:numId="1" w16cid:durableId="1565410788">
     <w:abstractNumId w:val="0"/>
   </w:num>
   <w:num w:numId="2" w16cid:durableId="1972052809">
-    <w:abstractNumId w:val="4"/>
+    <w:abstractNumId w:val="5"/>
   </w:num>
   <w:num w:numId="3" w16cid:durableId="600265054">
     <w:abstractNumId w:val="2"/>
@@ -3562,10 +4531,16 @@
     <w:abstractNumId w:val="3"/>
   </w:num>
   <w:num w:numId="5" w16cid:durableId="1198936107">
-    <w:abstractNumId w:val="5"/>
+    <w:abstractNumId w:val="6"/>
   </w:num>
   <w:num w:numId="6" w16cid:durableId="473331641">
     <w:abstractNumId w:val="1"/>
+  </w:num>
+  <w:num w:numId="7" w16cid:durableId="513493798">
+    <w:abstractNumId w:val="4"/>
+  </w:num>
+  <w:num w:numId="8" w16cid:durableId="581067947">
+    <w:abstractNumId w:val="7"/>
   </w:num>
 </w:numbering>
 </file>

</xml_diff>

<commit_message>
Rapport relue et reformulé et corriger
</commit_message>
<xml_diff>
--- a/Rapport Gestion de Projet.docx
+++ b/Rapport Gestion de Projet.docx
@@ -1,6 +1,6 @@
 
 <file path=word/document.xml><?xml version="1.0" encoding="utf-8"?>
-<w:document xmlns:wpc="http://schemas.microsoft.com/office/word/2010/wordprocessingCanvas" xmlns:cx="http://schemas.microsoft.com/office/drawing/2014/chartex" xmlns:cx1="http://schemas.microsoft.com/office/drawing/2015/9/8/chartex" xmlns:cx2="http://schemas.microsoft.com/office/drawing/2015/10/21/chartex" xmlns:cx3="http://schemas.microsoft.com/office/drawing/2016/5/9/chartex" xmlns:cx4="http://schemas.microsoft.com/office/drawing/2016/5/10/chartex" xmlns:cx5="http://schemas.microsoft.com/office/drawing/2016/5/11/chartex" xmlns:cx6="http://schemas.microsoft.com/office/drawing/2016/5/12/chartex" xmlns:cx7="http://schemas.microsoft.com/office/drawing/2016/5/13/chartex" xmlns:cx8="http://schemas.microsoft.com/office/drawing/2016/5/14/chartex" xmlns:mc="http://schemas.openxmlformats.org/markup-compatibility/2006" xmlns:aink="http://schemas.microsoft.com/office/drawing/2016/ink" xmlns:am3d="http://schemas.microsoft.com/office/drawing/2017/model3d" xmlns:o="urn:schemas-microsoft-com:office:office" xmlns:oel="http://schemas.microsoft.com/office/2019/extlst" xmlns:r="http://schemas.openxmlformats.org/officeDocument/2006/relationships" xmlns:m="http://schemas.openxmlformats.org/officeDocument/2006/math" xmlns:v="urn:schemas-microsoft-com:vml" xmlns:wp14="http://schemas.microsoft.com/office/word/2010/wordprocessingDrawing" xmlns:wp="http://schemas.openxmlformats.org/drawingml/2006/wordprocessingDrawing" xmlns:w10="urn:schemas-microsoft-com:office:word" xmlns:w="http://schemas.openxmlformats.org/wordprocessingml/2006/main" xmlns:w14="http://schemas.microsoft.com/office/word/2010/wordml" xmlns:w15="http://schemas.microsoft.com/office/word/2012/wordml" xmlns:w16cex="http://schemas.microsoft.com/office/word/2018/wordml/cex" xmlns:w16cid="http://schemas.microsoft.com/office/word/2016/wordml/cid" xmlns:w16="http://schemas.microsoft.com/office/word/2018/wordml" xmlns:w16sdtdh="http://schemas.microsoft.com/office/word/2020/wordml/sdtdatahash" xmlns:w16se="http://schemas.microsoft.com/office/word/2015/wordml/symex" xmlns:wpg="http://schemas.microsoft.com/office/word/2010/wordprocessingGroup" xmlns:wpi="http://schemas.microsoft.com/office/word/2010/wordprocessingInk" xmlns:wne="http://schemas.microsoft.com/office/word/2006/wordml" xmlns:wps="http://schemas.microsoft.com/office/word/2010/wordprocessingShape" mc:Ignorable="w14 w15 w16se w16cid w16 w16cex w16sdtdh wp14">
+<w:document xmlns:wpc="http://schemas.microsoft.com/office/word/2010/wordprocessingCanvas" xmlns:cx="http://schemas.microsoft.com/office/drawing/2014/chartex" xmlns:cx1="http://schemas.microsoft.com/office/drawing/2015/9/8/chartex" xmlns:cx2="http://schemas.microsoft.com/office/drawing/2015/10/21/chartex" xmlns:cx3="http://schemas.microsoft.com/office/drawing/2016/5/9/chartex" xmlns:cx4="http://schemas.microsoft.com/office/drawing/2016/5/10/chartex" xmlns:cx5="http://schemas.microsoft.com/office/drawing/2016/5/11/chartex" xmlns:cx6="http://schemas.microsoft.com/office/drawing/2016/5/12/chartex" xmlns:cx7="http://schemas.microsoft.com/office/drawing/2016/5/13/chartex" xmlns:cx8="http://schemas.microsoft.com/office/drawing/2016/5/14/chartex" xmlns:mc="http://schemas.openxmlformats.org/markup-compatibility/2006" xmlns:aink="http://schemas.microsoft.com/office/drawing/2016/ink" xmlns:am3d="http://schemas.microsoft.com/office/drawing/2017/model3d" xmlns:o="urn:schemas-microsoft-com:office:office" xmlns:r="http://schemas.openxmlformats.org/officeDocument/2006/relationships" xmlns:m="http://schemas.openxmlformats.org/officeDocument/2006/math" xmlns:v="urn:schemas-microsoft-com:vml" xmlns:wp14="http://schemas.microsoft.com/office/word/2010/wordprocessingDrawing" xmlns:wp="http://schemas.openxmlformats.org/drawingml/2006/wordprocessingDrawing" xmlns:w10="urn:schemas-microsoft-com:office:word" xmlns:w="http://schemas.openxmlformats.org/wordprocessingml/2006/main" xmlns:w14="http://schemas.microsoft.com/office/word/2010/wordml" xmlns:w15="http://schemas.microsoft.com/office/word/2012/wordml" xmlns:w16cex="http://schemas.microsoft.com/office/word/2018/wordml/cex" xmlns:w16cid="http://schemas.microsoft.com/office/word/2016/wordml/cid" xmlns:w16="http://schemas.microsoft.com/office/word/2018/wordml" xmlns:w16sdtdh="http://schemas.microsoft.com/office/word/2020/wordml/sdtdatahash" xmlns:w16se="http://schemas.microsoft.com/office/word/2015/wordml/symex" xmlns:wpg="http://schemas.microsoft.com/office/word/2010/wordprocessingGroup" xmlns:wpi="http://schemas.microsoft.com/office/word/2010/wordprocessingInk" xmlns:wne="http://schemas.microsoft.com/office/word/2006/wordml" xmlns:wps="http://schemas.microsoft.com/office/word/2010/wordprocessingShape" mc:Ignorable="w14 w15 w16se w16cid w16 w16cex w16sdtdh wp14">
   <w:body>
     <w:p>
       <w:pPr>
@@ -69,6 +69,13 @@
     </w:p>
     <w:sdt>
       <w:sdtPr>
+        <w:rPr>
+          <w:rFonts w:asciiTheme="minorHAnsi" w:eastAsiaTheme="minorHAnsi" w:hAnsiTheme="minorHAnsi" w:cstheme="minorBidi"/>
+          <w:color w:val="auto"/>
+          <w:sz w:val="22"/>
+          <w:szCs w:val="22"/>
+          <w:lang w:eastAsia="en-US"/>
+        </w:rPr>
         <w:id w:val="1086352327"/>
         <w:docPartObj>
           <w:docPartGallery w:val="Table of Contents"/>
@@ -77,13 +84,8 @@
       </w:sdtPr>
       <w:sdtEndPr>
         <w:rPr>
-          <w:rFonts w:asciiTheme="minorHAnsi" w:eastAsiaTheme="minorHAnsi" w:hAnsiTheme="minorHAnsi" w:cstheme="minorBidi"/>
           <w:b/>
           <w:bCs/>
-          <w:color w:val="auto"/>
-          <w:sz w:val="22"/>
-          <w:szCs w:val="22"/>
-          <w:lang w:eastAsia="en-US"/>
         </w:rPr>
       </w:sdtEndPr>
       <w:sdtContent>
@@ -1037,6 +1039,7 @@
       </w:pPr>
       <w:bookmarkStart w:id="0" w:name="_Toc117170196"/>
       <w:r>
+        <w:lastRenderedPageBreak/>
         <w:t>Introduction :</w:t>
       </w:r>
       <w:bookmarkEnd w:id="0"/>
@@ -1077,21 +1080,34 @@
       <w:pPr>
         <w:jc w:val="both"/>
       </w:pPr>
-      <w:proofErr w:type="spellStart"/>
-      <w:r>
-        <w:t>Meublinot</w:t>
-      </w:r>
-      <w:proofErr w:type="spellEnd"/>
-      <w:r>
-        <w:t> est une entreprise spécialisée dans la création et la vente de meuble sur mesure et mobilier ancien. </w:t>
-      </w:r>
-    </w:p>
-    <w:p>
-      <w:pPr>
-        <w:jc w:val="both"/>
-      </w:pPr>
-      <w:r>
-        <w:t>Au fur et à mesure que le temps passe, l’entreprise se développe considérablement, ce qui l’amène à avoir 75 salariés répartit dans 6 Boutiques en France, mais aussi des usines réparties en France et à l’étranger. </w:t>
+      <w:r>
+        <w:t xml:space="preserve">Meublinot est une entreprise spécialisée dans la création et la vente de meuble sur mesure et </w:t>
+      </w:r>
+      <w:r>
+        <w:t>d’ancien mobilier.</w:t>
+      </w:r>
+      <w:r>
+        <w:t> </w:t>
+      </w:r>
+    </w:p>
+    <w:p>
+      <w:pPr>
+        <w:jc w:val="both"/>
+      </w:pPr>
+      <w:r>
+        <w:t xml:space="preserve">Au fur et à mesure que le temps passe, l’entreprise se développe considérablement, ce qui l’amène à avoir 75 salariés répartit dans </w:t>
+      </w:r>
+      <w:r>
+        <w:t>six</w:t>
+      </w:r>
+      <w:r>
+        <w:t xml:space="preserve"> </w:t>
+      </w:r>
+      <w:r>
+        <w:t>b</w:t>
+      </w:r>
+      <w:r>
+        <w:t>outiques en France, mais aussi des usines réparties en France et à l’étranger. </w:t>
       </w:r>
     </w:p>
     <w:p>
@@ -1107,15 +1123,20 @@
         <w:jc w:val="both"/>
       </w:pPr>
       <w:r>
-        <w:t>Son apparition dans l'E-commerce a amené le besoin de gestion de parc informatique. </w:t>
-      </w:r>
-    </w:p>
-    <w:p>
-      <w:pPr>
-        <w:jc w:val="both"/>
-      </w:pPr>
-      <w:r>
-        <w:lastRenderedPageBreak/>
+        <w:t>Son apparition dans l'</w:t>
+      </w:r>
+      <w:r>
+        <w:t>e</w:t>
+      </w:r>
+      <w:r>
+        <w:t>-commerce a amené le besoin de gestion de parc informatique. </w:t>
+      </w:r>
+    </w:p>
+    <w:p>
+      <w:pPr>
+        <w:jc w:val="both"/>
+      </w:pPr>
+      <w:r>
         <w:t>Ils ont alors fait appel à une entreprise externe afin de pouvoir maintenir leur parc informatique sécurisé. </w:t>
       </w:r>
     </w:p>
@@ -1131,13 +1152,8 @@
       <w:pPr>
         <w:jc w:val="both"/>
       </w:pPr>
-      <w:proofErr w:type="spellStart"/>
-      <w:r>
-        <w:t>Meublinot</w:t>
-      </w:r>
-      <w:proofErr w:type="spellEnd"/>
-      <w:r>
-        <w:t> n’ayant pas de service informatique interne, ils ont besoin d’un nouveau prestataire</w:t>
+      <w:r>
+        <w:t>Meublinot n’ayant pas de service informatique interne, ils ont besoin d’un nouveau prestataire</w:t>
       </w:r>
       <w:r>
         <w:t>.</w:t>
@@ -1152,13 +1168,8 @@
       </w:r>
     </w:p>
     <w:p>
-      <w:proofErr w:type="spellStart"/>
-      <w:r>
-        <w:t>Meublinot</w:t>
-      </w:r>
-      <w:proofErr w:type="spellEnd"/>
-      <w:r>
-        <w:t> souhaite pouvoir surveiller les actions réalisées par ses salariés éparpillé sur la planète et de pouvoir réaliser des tickets en ligne en cas de problèmes sur un appareil d’un collaborateur. </w:t>
+      <w:r>
+        <w:t>Meublinot souhaite pouvoir surveiller les actions réalisées par ses salariés éparpillé sur la planète et  réaliser des tickets en ligne en cas de problèmes sur un appareil d’un collaborateur. </w:t>
       </w:r>
       <w:r>
         <w:br/>
@@ -1172,20 +1183,27 @@
     </w:p>
     <w:p>
       <w:r>
-        <w:t>L’application WEB devra être déployé d’abord sur le réseau du siège et ce n’est qu’un an plus tard qu’il sera disponible pour les autres boutiques. </w:t>
-      </w:r>
-    </w:p>
-    <w:p>
-      <w:r>
-        <w:t xml:space="preserve">Notre entreprise ne peut effectuer de la sous-traitance pour répondre à la demande de </w:t>
-      </w:r>
-      <w:proofErr w:type="spellStart"/>
-      <w:r>
-        <w:t>Meublinot</w:t>
-      </w:r>
-      <w:proofErr w:type="spellEnd"/>
-      <w:r>
-        <w:t> ;</w:t>
+        <w:t xml:space="preserve">L’application WEB devra être déployé d’abord sur le réseau du siège et ce n’est qu’un an plus tard qu’il sera disponible </w:t>
+      </w:r>
+      <w:r>
+        <w:t>sur le serveur</w:t>
+      </w:r>
+      <w:r>
+        <w:t xml:space="preserve"> </w:t>
+      </w:r>
+      <w:r>
+        <w:t xml:space="preserve">des </w:t>
+      </w:r>
+      <w:r>
+        <w:t>autres boutiques. </w:t>
+      </w:r>
+    </w:p>
+    <w:p>
+      <w:r>
+        <w:t>Notre entreprise ne peut effectuer de la sous-traitance pour répondre à la demande de Meublinot</w:t>
+      </w:r>
+      <w:r>
+        <w:t>.</w:t>
       </w:r>
     </w:p>
     <w:p>
@@ -1202,7 +1220,7 @@
         <w:t xml:space="preserve"> déployer</w:t>
       </w:r>
       <w:r>
-        <w:t> ;</w:t>
+        <w:t>.</w:t>
       </w:r>
     </w:p>
     <w:p>
@@ -1210,29 +1228,48 @@
         <w:t xml:space="preserve">Le déploiement de ce dernier devra impérativement être fait entre leur heures de travail </w:t>
       </w:r>
       <w:r>
-        <w:t>(9H – 12H / 13H30 – 17H30)</w:t>
-      </w:r>
-      <w:r>
-        <w:t> ;</w:t>
-      </w:r>
-    </w:p>
-    <w:p>
-      <w:r>
-        <w:t>Ajouté au sein de l’api de la gestion de stockage, gestion de processeur et de la gestion de réseau</w:t>
-      </w:r>
-      <w:r>
-        <w:t> ;</w:t>
-      </w:r>
-    </w:p>
-    <w:p>
-      <w:r>
-        <w:t xml:space="preserve">En outre, on se demande </w:t>
-      </w:r>
-      <w:r>
-        <w:t>quel</w:t>
-      </w:r>
-      <w:r>
-        <w:t>s est la solution pouvant répondre et s’adapter aux contraintes ?</w:t>
+        <w:t>(9</w:t>
+      </w:r>
+      <w:r>
+        <w:t xml:space="preserve"> h</w:t>
+      </w:r>
+      <w:r>
+        <w:t xml:space="preserve"> – 12</w:t>
+      </w:r>
+      <w:r>
+        <w:t xml:space="preserve"> h</w:t>
+      </w:r>
+      <w:r>
+        <w:t xml:space="preserve"> / 13</w:t>
+      </w:r>
+      <w:r>
+        <w:t xml:space="preserve"> h </w:t>
+      </w:r>
+      <w:r>
+        <w:t>30 – 17</w:t>
+      </w:r>
+      <w:r>
+        <w:t xml:space="preserve"> h </w:t>
+      </w:r>
+      <w:r>
+        <w:t>30)</w:t>
+      </w:r>
+      <w:r>
+        <w:t>.</w:t>
+      </w:r>
+    </w:p>
+    <w:p>
+      <w:r>
+        <w:t xml:space="preserve">Ajouté au sein de l’api </w:t>
+      </w:r>
+      <w:r>
+        <w:t>la possibilité de gérer</w:t>
+      </w:r>
+      <w:r>
+        <w:t xml:space="preserve"> la gestion de stockage, gestion de processeur et de la gestion de réseau</w:t>
+      </w:r>
+      <w:r>
+        <w:t>.</w:t>
       </w:r>
     </w:p>
     <w:p/>
@@ -1246,6 +1283,7 @@
       </w:pPr>
       <w:bookmarkStart w:id="2" w:name="_Toc117170198"/>
       <w:r>
+        <w:lastRenderedPageBreak/>
         <w:t xml:space="preserve">Présentation </w:t>
       </w:r>
       <w:r>
@@ -1288,7 +1326,13 @@
         <w:t>une</w:t>
       </w:r>
       <w:r>
-        <w:t xml:space="preserve"> ESN (Entreprise au service du Numéri</w:t>
+        <w:t xml:space="preserve"> ESN (</w:t>
+      </w:r>
+      <w:r>
+        <w:t>e</w:t>
+      </w:r>
+      <w:r>
+        <w:t>ntreprise au service du Numéri</w:t>
       </w:r>
       <w:r>
         <w:t>que</w:t>
@@ -1300,7 +1344,15 @@
         <w:t>.</w:t>
       </w:r>
       <w:r>
-        <w:t xml:space="preserve"> C</w:t>
+        <w:t xml:space="preserve"> </w:t>
+      </w:r>
+    </w:p>
+    <w:p>
+      <w:pPr>
+        <w:pStyle w:val="Sansinterligne"/>
+      </w:pPr>
+      <w:r>
+        <w:t>C</w:t>
       </w:r>
       <w:r>
         <w:t xml:space="preserve">oncrètement nous sommes </w:t>
@@ -1312,7 +1364,10 @@
         <w:t xml:space="preserve"> dans la mise en place de solutions informatiques au sein des entreprises</w:t>
       </w:r>
       <w:r>
-        <w:t>.</w:t>
+        <w:t xml:space="preserve"> et n</w:t>
+      </w:r>
+      <w:r>
+        <w:t>ous pouvons aussi réaliser des projets d’évolution de systèmes d’information.</w:t>
       </w:r>
     </w:p>
     <w:p>
@@ -1320,31 +1375,53 @@
         <w:pStyle w:val="Sansinterligne"/>
       </w:pPr>
       <w:r>
-        <w:t>Nous pouvons aussi réaliser des projets d’évolution de systèmes d’informations.</w:t>
+        <w:t>Notre entreprise</w:t>
+      </w:r>
+      <w:r>
+        <w:t xml:space="preserve"> </w:t>
+      </w:r>
+      <w:r>
+        <w:t xml:space="preserve">possède </w:t>
+      </w:r>
+      <w:r>
+        <w:t>un total de 14 collaborateurs ayant</w:t>
+      </w:r>
+      <w:r>
+        <w:t xml:space="preserve"> tous</w:t>
+      </w:r>
+      <w:r>
+        <w:t xml:space="preserve"> </w:t>
+      </w:r>
+      <w:r>
+        <w:t>différent</w:t>
+      </w:r>
+      <w:r>
+        <w:t>s</w:t>
+      </w:r>
+      <w:r>
+        <w:t xml:space="preserve"> rôle</w:t>
+      </w:r>
+      <w:r>
+        <w:t>s</w:t>
+      </w:r>
+      <w:r>
+        <w:t xml:space="preserve"> au sein de l’entreprise.</w:t>
       </w:r>
     </w:p>
     <w:p>
       <w:pPr>
         <w:pStyle w:val="Sansinterligne"/>
       </w:pPr>
-      <w:r>
-        <w:t>Nous possédons</w:t>
-      </w:r>
-      <w:r>
-        <w:t xml:space="preserve"> un total de 14 collaborateurs tous ayant </w:t>
-      </w:r>
-      <w:r>
-        <w:t>différent rôle au sein de l’entreprise.</w:t>
-      </w:r>
-    </w:p>
-    <w:p>
-      <w:pPr>
-        <w:pStyle w:val="Sansinterligne"/>
-      </w:pPr>
-    </w:p>
-    <w:p>
-      <w:r>
-        <w:t>Voici notre organigramme :</w:t>
+    </w:p>
+    <w:p>
+      <w:r>
+        <w:t xml:space="preserve">Voici </w:t>
+      </w:r>
+      <w:r>
+        <w:t xml:space="preserve">à quoi ressemble </w:t>
+      </w:r>
+      <w:r>
+        <w:t>notre organigramme :</w:t>
       </w:r>
     </w:p>
     <w:p>
@@ -1486,13 +1563,49 @@
         <w:t>possède</w:t>
       </w:r>
       <w:r>
-        <w:t xml:space="preserve"> 3 équipes </w:t>
+        <w:t xml:space="preserve"> </w:t>
+      </w:r>
+      <w:r>
+        <w:t>trois</w:t>
+      </w:r>
+      <w:r>
+        <w:t xml:space="preserve"> équipes </w:t>
       </w:r>
       <w:r>
         <w:t>varié</w:t>
       </w:r>
       <w:r>
-        <w:t xml:space="preserve"> tous répartit dans différent projet.</w:t>
+        <w:t>es</w:t>
+      </w:r>
+      <w:r>
+        <w:t xml:space="preserve"> tou</w:t>
+      </w:r>
+      <w:r>
+        <w:t>t</w:t>
+      </w:r>
+      <w:r>
+        <w:t>e</w:t>
+      </w:r>
+      <w:r>
+        <w:t>s réparti</w:t>
+      </w:r>
+      <w:r>
+        <w:t>es</w:t>
+      </w:r>
+      <w:r>
+        <w:t xml:space="preserve"> dans différent</w:t>
+      </w:r>
+      <w:r>
+        <w:t>s</w:t>
+      </w:r>
+      <w:r>
+        <w:t xml:space="preserve"> projet</w:t>
+      </w:r>
+      <w:r>
+        <w:t>s</w:t>
+      </w:r>
+      <w:r>
+        <w:t>.</w:t>
       </w:r>
       <w:r>
         <w:t xml:space="preserve"> </w:t>
@@ -1520,10 +1633,22 @@
     </w:p>
     <w:p>
       <w:r>
-        <w:t>Comme présenter si dessus</w:t>
-      </w:r>
-      <w:r>
-        <w:t>, l’équipe 1 est composé de 5 personnes.</w:t>
+        <w:t xml:space="preserve">Comme présenter </w:t>
+      </w:r>
+      <w:r>
+        <w:t>ci-</w:t>
+      </w:r>
+      <w:r>
+        <w:t>dessus</w:t>
+      </w:r>
+      <w:r>
+        <w:t>, l’équipe 1 est composé</w:t>
+      </w:r>
+      <w:r>
+        <w:t>e</w:t>
+      </w:r>
+      <w:r>
+        <w:t xml:space="preserve"> de 5 personnes.</w:t>
       </w:r>
     </w:p>
     <w:p>
@@ -1560,27 +1685,102 @@
         <w:t xml:space="preserve"> et la réalisation du </w:t>
       </w:r>
       <w:r>
-        <w:t>cahier de recette.</w:t>
-      </w:r>
-    </w:p>
-    <w:p>
-      <w:r>
-        <w:t>Notre UX-Designer v</w:t>
+        <w:t>cahier de</w:t>
+      </w:r>
+      <w:r>
+        <w:t>s</w:t>
+      </w:r>
+      <w:r>
+        <w:t xml:space="preserve"> recette</w:t>
+      </w:r>
+      <w:r>
+        <w:t>s</w:t>
+      </w:r>
+      <w:r>
+        <w:t>.</w:t>
+      </w:r>
+    </w:p>
+    <w:p>
+      <w:r>
+        <w:t>Notre UX-</w:t>
+      </w:r>
+      <w:r>
+        <w:t>d</w:t>
+      </w:r>
+      <w:r>
+        <w:t>esigner v</w:t>
       </w:r>
       <w:r>
         <w:t xml:space="preserve">a </w:t>
       </w:r>
       <w:r>
-        <w:t>nous permettre de designer notre solution</w:t>
-      </w:r>
-      <w:r>
-        <w:t xml:space="preserve"> selon les envies de notre client. Pour ce faire il </w:t>
+        <w:t>nous permettre de d</w:t>
+      </w:r>
+      <w:r>
+        <w:t>e</w:t>
+      </w:r>
+      <w:r>
+        <w:t>signer notre solution</w:t>
+      </w:r>
+      <w:r>
+        <w:t xml:space="preserve"> selon </w:t>
+      </w:r>
+      <w:r>
+        <w:t>vos envies</w:t>
+      </w:r>
+      <w:r>
+        <w:t>. Pour ce faire</w:t>
+      </w:r>
+      <w:r>
+        <w:t>,</w:t>
+      </w:r>
+      <w:r>
+        <w:t xml:space="preserve"> il </w:t>
       </w:r>
       <w:r>
         <w:t>participera</w:t>
       </w:r>
       <w:r>
-        <w:t xml:space="preserve"> en compagnie du chef de projet, a une réunion avec le client afin d’établir ce qu’il aimerait avoir comme design.</w:t>
+        <w:t>,</w:t>
+      </w:r>
+      <w:r>
+        <w:t xml:space="preserve"> en compagnie du chef de projet, </w:t>
+      </w:r>
+      <w:r>
+        <w:t>à</w:t>
+      </w:r>
+      <w:r>
+        <w:t xml:space="preserve"> </w:t>
+      </w:r>
+      <w:r>
+        <w:t>des</w:t>
+      </w:r>
+      <w:r>
+        <w:t xml:space="preserve"> réunion</w:t>
+      </w:r>
+      <w:r>
+        <w:t>s</w:t>
+      </w:r>
+      <w:r>
+        <w:t xml:space="preserve"> </w:t>
+      </w:r>
+      <w:r>
+        <w:t>en votre compagnie</w:t>
+      </w:r>
+      <w:r>
+        <w:t xml:space="preserve"> afin d’établir ce q</w:t>
+      </w:r>
+      <w:r>
+        <w:t>ue vous</w:t>
+      </w:r>
+      <w:r>
+        <w:t xml:space="preserve"> aimer</w:t>
+      </w:r>
+      <w:r>
+        <w:t>ez</w:t>
+      </w:r>
+      <w:r>
+        <w:t xml:space="preserve"> avoir comme design.</w:t>
       </w:r>
     </w:p>
     <w:p>
@@ -1590,7 +1790,13 @@
     </w:p>
     <w:p>
       <w:r>
-        <w:t>Quant à notre Technicien</w:t>
+        <w:t xml:space="preserve">Quant à notre </w:t>
+      </w:r>
+      <w:r>
+        <w:t>t</w:t>
+      </w:r>
+      <w:r>
+        <w:t>echnicien</w:t>
       </w:r>
       <w:r>
         <w:t xml:space="preserve">, ça </w:t>
@@ -1610,23 +1816,42 @@
         <w:t>la solution créée</w:t>
       </w:r>
       <w:r>
-        <w:t xml:space="preserve">, vérifiée et validée. Il devra alors allez dans le siège du client et </w:t>
-      </w:r>
-      <w:r>
-        <w:t>déployé la solution</w:t>
+        <w:t>, vérifiée et validée. Il devra alors</w:t>
+      </w:r>
+      <w:r>
+        <w:t>,</w:t>
+      </w:r>
+      <w:r>
+        <w:t xml:space="preserve"> allez dans le siège du client et </w:t>
+      </w:r>
+      <w:r>
+        <w:t>déploy</w:t>
+      </w:r>
+      <w:r>
+        <w:t>ait</w:t>
+      </w:r>
+      <w:r>
+        <w:t xml:space="preserve"> la solution</w:t>
       </w:r>
       <w:r>
         <w:t>.</w:t>
       </w:r>
     </w:p>
     <w:p>
-      <w:proofErr w:type="gramStart"/>
-      <w:r>
-        <w:t>Suite à</w:t>
-      </w:r>
-      <w:proofErr w:type="gramEnd"/>
-      <w:r>
-        <w:t xml:space="preserve"> ça il ne restera que à </w:t>
+      <w:r>
+        <w:t>Suite à ça</w:t>
+      </w:r>
+      <w:r>
+        <w:t>,</w:t>
+      </w:r>
+      <w:r>
+        <w:t xml:space="preserve"> il ne restera qu</w:t>
+      </w:r>
+      <w:r>
+        <w:t>’à</w:t>
+      </w:r>
+      <w:r>
+        <w:t xml:space="preserve"> </w:t>
       </w:r>
       <w:r>
         <w:t>former</w:t>
@@ -1647,6 +1872,7 @@
       </w:pPr>
       <w:bookmarkStart w:id="3" w:name="_Toc117170199"/>
       <w:r>
+        <w:lastRenderedPageBreak/>
         <w:t>Présentation de la solution</w:t>
       </w:r>
       <w:r>
@@ -1709,23 +1935,84 @@
           <w:rStyle w:val="normaltextrun"/>
           <w:rFonts w:ascii="Calibri" w:hAnsi="Calibri" w:cs="Calibri"/>
         </w:rPr>
-        <w:t xml:space="preserve">Pour récapituler, l’entreprise </w:t>
-      </w:r>
-      <w:proofErr w:type="spellStart"/>
-      <w:r>
-        <w:rPr>
-          <w:rStyle w:val="normaltextrun"/>
-          <w:rFonts w:ascii="Calibri" w:hAnsi="Calibri" w:cs="Calibri"/>
-        </w:rPr>
-        <w:t>Meublinot</w:t>
-      </w:r>
-      <w:proofErr w:type="spellEnd"/>
-      <w:r>
-        <w:rPr>
-          <w:rStyle w:val="normaltextrun"/>
-          <w:rFonts w:ascii="Calibri" w:hAnsi="Calibri" w:cs="Calibri"/>
-        </w:rPr>
-        <w:t xml:space="preserve"> (Client) possèdes déjà l’essentiel au bon fonctionnement du l’application web.</w:t>
+        <w:t xml:space="preserve">Pour récapituler, </w:t>
+      </w:r>
+      <w:r>
+        <w:rPr>
+          <w:rStyle w:val="normaltextrun"/>
+          <w:rFonts w:ascii="Calibri" w:hAnsi="Calibri" w:cs="Calibri"/>
+        </w:rPr>
+        <w:t>vous</w:t>
+      </w:r>
+      <w:r>
+        <w:rPr>
+          <w:rStyle w:val="normaltextrun"/>
+          <w:rFonts w:ascii="Calibri" w:hAnsi="Calibri" w:cs="Calibri"/>
+        </w:rPr>
+        <w:t xml:space="preserve"> </w:t>
+      </w:r>
+      <w:r>
+        <w:rPr>
+          <w:rStyle w:val="normaltextrun"/>
+          <w:rFonts w:ascii="Calibri" w:hAnsi="Calibri" w:cs="Calibri"/>
+        </w:rPr>
+        <w:t>posséde</w:t>
+      </w:r>
+      <w:r>
+        <w:rPr>
+          <w:rStyle w:val="normaltextrun"/>
+          <w:rFonts w:ascii="Calibri" w:hAnsi="Calibri" w:cs="Calibri"/>
+        </w:rPr>
+        <w:t>z</w:t>
+      </w:r>
+      <w:r>
+        <w:rPr>
+          <w:rStyle w:val="normaltextrun"/>
+          <w:rFonts w:ascii="Calibri" w:hAnsi="Calibri" w:cs="Calibri"/>
+        </w:rPr>
+        <w:t xml:space="preserve"> déjà l’essentiel</w:t>
+      </w:r>
+      <w:r>
+        <w:rPr>
+          <w:rStyle w:val="normaltextrun"/>
+          <w:rFonts w:ascii="Calibri" w:hAnsi="Calibri" w:cs="Calibri"/>
+        </w:rPr>
+        <w:t xml:space="preserve"> des matériels</w:t>
+      </w:r>
+      <w:r>
+        <w:rPr>
+          <w:rStyle w:val="normaltextrun"/>
+          <w:rFonts w:ascii="Calibri" w:hAnsi="Calibri" w:cs="Calibri"/>
+        </w:rPr>
+        <w:t xml:space="preserve"> </w:t>
+      </w:r>
+      <w:r>
+        <w:rPr>
+          <w:rStyle w:val="normaltextrun"/>
+          <w:rFonts w:ascii="Calibri" w:hAnsi="Calibri" w:cs="Calibri"/>
+        </w:rPr>
+        <w:t xml:space="preserve">nécessaires </w:t>
+      </w:r>
+      <w:r>
+        <w:rPr>
+          <w:rStyle w:val="normaltextrun"/>
+          <w:rFonts w:ascii="Calibri" w:hAnsi="Calibri" w:cs="Calibri"/>
+        </w:rPr>
+        <w:t>au bon fonctionnement d</w:t>
+      </w:r>
+      <w:r>
+        <w:rPr>
+          <w:rStyle w:val="normaltextrun"/>
+          <w:rFonts w:ascii="Calibri" w:hAnsi="Calibri" w:cs="Calibri"/>
+        </w:rPr>
+        <w:t xml:space="preserve">e </w:t>
+      </w:r>
+      <w:r>
+        <w:rPr>
+          <w:rStyle w:val="normaltextrun"/>
+          <w:rFonts w:ascii="Calibri" w:hAnsi="Calibri" w:cs="Calibri"/>
+        </w:rPr>
+        <w:t>l’application web.</w:t>
       </w:r>
       <w:r>
         <w:rPr>
@@ -1795,17 +2082,15 @@
           <w:rStyle w:val="normaltextrun"/>
           <w:rFonts w:ascii="Calibri" w:hAnsi="Calibri" w:cs="Calibri"/>
         </w:rPr>
-        <w:t xml:space="preserve"> permettra de récolter </w:t>
-      </w:r>
-      <w:proofErr w:type="gramStart"/>
-      <w:r>
-        <w:rPr>
-          <w:rStyle w:val="normaltextrun"/>
-          <w:rFonts w:ascii="Calibri" w:hAnsi="Calibri" w:cs="Calibri"/>
-        </w:rPr>
-        <w:t>toutes les données nécessaire</w:t>
-      </w:r>
-      <w:proofErr w:type="gramEnd"/>
+        <w:t xml:space="preserve"> permettra de récolter toutes les données nécessaire</w:t>
+      </w:r>
+      <w:r>
+        <w:rPr>
+          <w:rStyle w:val="normaltextrun"/>
+          <w:rFonts w:ascii="Calibri" w:hAnsi="Calibri" w:cs="Calibri"/>
+        </w:rPr>
+        <w:t>s</w:t>
+      </w:r>
       <w:r>
         <w:rPr>
           <w:rStyle w:val="normaltextrun"/>
@@ -1846,23 +2131,56 @@
           <w:rStyle w:val="normaltextrun"/>
           <w:rFonts w:ascii="Calibri" w:hAnsi="Calibri" w:cs="Calibri"/>
         </w:rPr>
-        <w:t xml:space="preserve">Mais aussi </w:t>
-      </w:r>
-      <w:proofErr w:type="spellStart"/>
-      <w:r>
-        <w:rPr>
-          <w:rStyle w:val="normaltextrun"/>
-          <w:rFonts w:ascii="Calibri" w:hAnsi="Calibri" w:cs="Calibri"/>
-        </w:rPr>
-        <w:t>Meublinot</w:t>
-      </w:r>
-      <w:proofErr w:type="spellEnd"/>
-      <w:r>
-        <w:rPr>
-          <w:rStyle w:val="normaltextrun"/>
-          <w:rFonts w:ascii="Calibri" w:hAnsi="Calibri" w:cs="Calibri"/>
-        </w:rPr>
-        <w:t xml:space="preserve"> possède un nom de domaine ce qui amoindris les frais.</w:t>
+        <w:t>Mais aussi</w:t>
+      </w:r>
+      <w:r>
+        <w:rPr>
+          <w:rStyle w:val="normaltextrun"/>
+          <w:rFonts w:ascii="Calibri" w:hAnsi="Calibri" w:cs="Calibri"/>
+        </w:rPr>
+        <w:t>,</w:t>
+      </w:r>
+      <w:r>
+        <w:rPr>
+          <w:rStyle w:val="normaltextrun"/>
+          <w:rFonts w:ascii="Calibri" w:hAnsi="Calibri" w:cs="Calibri"/>
+        </w:rPr>
+        <w:t xml:space="preserve"> vous avez déjà </w:t>
+      </w:r>
+      <w:r>
+        <w:rPr>
+          <w:rStyle w:val="normaltextrun"/>
+          <w:rFonts w:ascii="Calibri" w:hAnsi="Calibri" w:cs="Calibri"/>
+        </w:rPr>
+        <w:t>un nom de domaine</w:t>
+      </w:r>
+      <w:r>
+        <w:rPr>
+          <w:rStyle w:val="normaltextrun"/>
+          <w:rFonts w:ascii="Calibri" w:hAnsi="Calibri" w:cs="Calibri"/>
+        </w:rPr>
+        <w:t>,</w:t>
+      </w:r>
+      <w:r>
+        <w:rPr>
+          <w:rStyle w:val="normaltextrun"/>
+          <w:rFonts w:ascii="Calibri" w:hAnsi="Calibri" w:cs="Calibri"/>
+        </w:rPr>
+        <w:t xml:space="preserve"> ce qui amoindri</w:t>
+      </w:r>
+      <w:r>
+        <w:rPr>
+          <w:rStyle w:val="normaltextrun"/>
+          <w:rFonts w:ascii="Calibri" w:hAnsi="Calibri" w:cs="Calibri"/>
+        </w:rPr>
+        <w:t>t</w:t>
+      </w:r>
+      <w:r>
+        <w:rPr>
+          <w:rStyle w:val="normaltextrun"/>
+          <w:rFonts w:ascii="Calibri" w:hAnsi="Calibri" w:cs="Calibri"/>
+        </w:rPr>
+        <w:t xml:space="preserve"> les frais.</w:t>
       </w:r>
       <w:r>
         <w:rPr>
@@ -1875,6 +2193,85 @@
     <w:p>
       <w:pPr>
         <w:rPr>
+          <w:rStyle w:val="normaltextrun"/>
+          <w:rFonts w:ascii="Calibri" w:hAnsi="Calibri" w:cs="Calibri"/>
+        </w:rPr>
+      </w:pPr>
+      <w:r>
+        <w:rPr>
+          <w:rStyle w:val="normaltextrun"/>
+          <w:rFonts w:ascii="Calibri" w:hAnsi="Calibri" w:cs="Calibri"/>
+        </w:rPr>
+        <w:t xml:space="preserve">En outre, chaque poste informatique de </w:t>
+      </w:r>
+      <w:r>
+        <w:rPr>
+          <w:rStyle w:val="normaltextrun"/>
+          <w:rFonts w:ascii="Calibri" w:hAnsi="Calibri" w:cs="Calibri"/>
+        </w:rPr>
+        <w:t xml:space="preserve">votre entreprise </w:t>
+      </w:r>
+      <w:r>
+        <w:rPr>
+          <w:rStyle w:val="normaltextrun"/>
+          <w:rFonts w:ascii="Calibri" w:hAnsi="Calibri" w:cs="Calibri"/>
+        </w:rPr>
+        <w:t>possède un VPN</w:t>
+      </w:r>
+      <w:r>
+        <w:rPr>
+          <w:rStyle w:val="normaltextrun"/>
+          <w:rFonts w:ascii="Calibri" w:hAnsi="Calibri" w:cs="Calibri"/>
+        </w:rPr>
+        <w:t>.</w:t>
+      </w:r>
+    </w:p>
+    <w:p>
+      <w:pPr>
+        <w:rPr>
+          <w:rStyle w:val="normaltextrun"/>
+          <w:rFonts w:ascii="Calibri" w:hAnsi="Calibri" w:cs="Calibri"/>
+        </w:rPr>
+      </w:pPr>
+      <w:r>
+        <w:rPr>
+          <w:rStyle w:val="normaltextrun"/>
+          <w:rFonts w:ascii="Calibri" w:hAnsi="Calibri" w:cs="Calibri"/>
+        </w:rPr>
+        <w:t>C</w:t>
+      </w:r>
+      <w:r>
+        <w:rPr>
+          <w:rStyle w:val="normaltextrun"/>
+          <w:rFonts w:ascii="Calibri" w:hAnsi="Calibri" w:cs="Calibri"/>
+        </w:rPr>
+        <w:t>e qui assurera la connexion entre le siège (où sera déployé</w:t>
+      </w:r>
+      <w:r>
+        <w:rPr>
+          <w:rStyle w:val="normaltextrun"/>
+          <w:rFonts w:ascii="Calibri" w:hAnsi="Calibri" w:cs="Calibri"/>
+        </w:rPr>
+        <w:t>e</w:t>
+      </w:r>
+      <w:r>
+        <w:rPr>
+          <w:rStyle w:val="normaltextrun"/>
+          <w:rFonts w:ascii="Calibri" w:hAnsi="Calibri" w:cs="Calibri"/>
+        </w:rPr>
+        <w:t xml:space="preserve"> l’application) et les boutique</w:t>
+      </w:r>
+      <w:r>
+        <w:rPr>
+          <w:rStyle w:val="normaltextrun"/>
+          <w:rFonts w:ascii="Calibri" w:hAnsi="Calibri" w:cs="Calibri"/>
+        </w:rPr>
+        <w:t>s.</w:t>
+      </w:r>
+    </w:p>
+    <w:p>
+      <w:pPr>
+        <w:rPr>
           <w:rFonts w:ascii="Segoe UI" w:hAnsi="Segoe UI" w:cs="Segoe UI"/>
         </w:rPr>
       </w:pPr>
@@ -1883,18 +2280,43 @@
           <w:rStyle w:val="normaltextrun"/>
           <w:rFonts w:ascii="Calibri" w:hAnsi="Calibri" w:cs="Calibri"/>
         </w:rPr>
-        <w:lastRenderedPageBreak/>
-        <w:t xml:space="preserve">En outre, chaque poste informatique de leur entreprise possède un VPN, ce qui assurera la connexion entre le siège (où sera déployé l’application) et les boutiques ce qui facilitera la récolte en temps réel de l’état et de l’utilisation des appareils fournit par </w:t>
-      </w:r>
-      <w:proofErr w:type="spellStart"/>
-      <w:r>
-        <w:rPr>
-          <w:rStyle w:val="normaltextrun"/>
-          <w:rFonts w:ascii="Calibri" w:hAnsi="Calibri" w:cs="Calibri"/>
-        </w:rPr>
-        <w:t>Meublinot</w:t>
-      </w:r>
-      <w:proofErr w:type="spellEnd"/>
+        <w:t xml:space="preserve"> </w:t>
+      </w:r>
+      <w:r>
+        <w:rPr>
+          <w:rStyle w:val="normaltextrun"/>
+          <w:rFonts w:ascii="Calibri" w:hAnsi="Calibri" w:cs="Calibri"/>
+        </w:rPr>
+        <w:t>Par la suite,</w:t>
+      </w:r>
+      <w:r>
+        <w:rPr>
+          <w:rStyle w:val="normaltextrun"/>
+          <w:rFonts w:ascii="Calibri" w:hAnsi="Calibri" w:cs="Calibri"/>
+        </w:rPr>
+        <w:t xml:space="preserve"> </w:t>
+      </w:r>
+      <w:r>
+        <w:rPr>
+          <w:rStyle w:val="normaltextrun"/>
+          <w:rFonts w:ascii="Calibri" w:hAnsi="Calibri" w:cs="Calibri"/>
+        </w:rPr>
+        <w:t>cela</w:t>
+      </w:r>
+      <w:r>
+        <w:rPr>
+          <w:rStyle w:val="normaltextrun"/>
+          <w:rFonts w:ascii="Calibri" w:hAnsi="Calibri" w:cs="Calibri"/>
+        </w:rPr>
+        <w:t xml:space="preserve"> facilitera la récolte en temps réel de l’état et de l’utilisation des appareils fournit </w:t>
+      </w:r>
+      <w:r>
+        <w:rPr>
+          <w:rStyle w:val="normaltextrun"/>
+          <w:rFonts w:ascii="Calibri" w:hAnsi="Calibri" w:cs="Calibri"/>
+        </w:rPr>
+        <w:t>à vos employés</w:t>
+      </w:r>
       <w:r>
         <w:rPr>
           <w:rStyle w:val="normaltextrun"/>
@@ -1921,7 +2343,21 @@
           <w:rStyle w:val="normaltextrun"/>
           <w:rFonts w:ascii="Calibri" w:hAnsi="Calibri" w:cs="Calibri"/>
         </w:rPr>
-        <w:t>Les boutiques possédant des serveurs NAS va aussi nous permettre de maitriser le stockage de leur meubles mis en lignes.</w:t>
+        <w:t xml:space="preserve">Les boutiques possédant des serveurs NAS va aussi nous permettre de maitriser le stockage de </w:t>
+      </w:r>
+      <w:r>
+        <w:rPr>
+          <w:rStyle w:val="normaltextrun"/>
+          <w:rFonts w:ascii="Calibri" w:hAnsi="Calibri" w:cs="Calibri"/>
+        </w:rPr>
+        <w:t xml:space="preserve">vos </w:t>
+      </w:r>
+      <w:r>
+        <w:rPr>
+          <w:rStyle w:val="normaltextrun"/>
+          <w:rFonts w:ascii="Calibri" w:hAnsi="Calibri" w:cs="Calibri"/>
+        </w:rPr>
+        <w:t>meubles mis en lignes.</w:t>
       </w:r>
       <w:r>
         <w:rPr>
@@ -1942,7 +2378,42 @@
           <w:rStyle w:val="normaltextrun"/>
           <w:rFonts w:ascii="Calibri" w:hAnsi="Calibri" w:cs="Calibri"/>
         </w:rPr>
-        <w:t xml:space="preserve">Pour revenir à notre application web, elle permettra une fois implanter de récolter en réutilisant leur moyen déjà bien présent pour </w:t>
+        <w:t>Pour revenir à notre application web, elle permettra une fois implant</w:t>
+      </w:r>
+      <w:r>
+        <w:rPr>
+          <w:rStyle w:val="normaltextrun"/>
+          <w:rFonts w:ascii="Calibri" w:hAnsi="Calibri" w:cs="Calibri"/>
+        </w:rPr>
+        <w:t>é</w:t>
+      </w:r>
+      <w:r>
+        <w:rPr>
+          <w:rStyle w:val="normaltextrun"/>
+          <w:rFonts w:ascii="Calibri" w:hAnsi="Calibri" w:cs="Calibri"/>
+        </w:rPr>
+        <w:t xml:space="preserve"> de récolter en réutilisant </w:t>
+      </w:r>
+      <w:r>
+        <w:rPr>
+          <w:rStyle w:val="normaltextrun"/>
+          <w:rFonts w:ascii="Calibri" w:hAnsi="Calibri" w:cs="Calibri"/>
+        </w:rPr>
+        <w:t>vos</w:t>
+      </w:r>
+      <w:r>
+        <w:rPr>
+          <w:rStyle w:val="normaltextrun"/>
+          <w:rFonts w:ascii="Calibri" w:hAnsi="Calibri" w:cs="Calibri"/>
+        </w:rPr>
+        <w:t xml:space="preserve"> moyens présents</w:t>
+      </w:r>
+      <w:r>
+        <w:rPr>
+          <w:rStyle w:val="normaltextrun"/>
+          <w:rFonts w:ascii="Calibri" w:hAnsi="Calibri" w:cs="Calibri"/>
+        </w:rPr>
+        <w:t xml:space="preserve"> pour </w:t>
       </w:r>
       <w:r>
         <w:rPr>
@@ -1977,7 +2448,35 @@
           <w:rStyle w:val="normaltextrun"/>
           <w:rFonts w:ascii="Calibri" w:hAnsi="Calibri" w:cs="Calibri"/>
         </w:rPr>
-        <w:t>Qui plus est on y ajoutera aussi un partie Helpdesk afin qu’ils puissent aussi avoir un système d’alertes en ligne.</w:t>
+        <w:t>Qui plus</w:t>
+      </w:r>
+      <w:r>
+        <w:rPr>
+          <w:rStyle w:val="normaltextrun"/>
+          <w:rFonts w:ascii="Calibri" w:hAnsi="Calibri" w:cs="Calibri"/>
+        </w:rPr>
+        <w:t xml:space="preserve"> </w:t>
+      </w:r>
+      <w:r>
+        <w:rPr>
+          <w:rStyle w:val="normaltextrun"/>
+          <w:rFonts w:ascii="Calibri" w:hAnsi="Calibri" w:cs="Calibri"/>
+        </w:rPr>
+        <w:t>est on y ajoutera aussi un</w:t>
+      </w:r>
+      <w:r>
+        <w:rPr>
+          <w:rStyle w:val="normaltextrun"/>
+          <w:rFonts w:ascii="Calibri" w:hAnsi="Calibri" w:cs="Calibri"/>
+        </w:rPr>
+        <w:t>e</w:t>
+      </w:r>
+      <w:r>
+        <w:rPr>
+          <w:rStyle w:val="normaltextrun"/>
+          <w:rFonts w:ascii="Calibri" w:hAnsi="Calibri" w:cs="Calibri"/>
+        </w:rPr>
+        <w:t xml:space="preserve"> partie Helpdesk afin qu’ils puissent aussi avoir un système d’alertes en ligne.</w:t>
       </w:r>
       <w:r>
         <w:rPr>
@@ -1999,7 +2498,105 @@
           <w:rStyle w:val="normaltextrun"/>
           <w:rFonts w:ascii="Calibri" w:hAnsi="Calibri" w:cs="Calibri"/>
         </w:rPr>
-        <w:t>Pour conclure notre solution unique, peu couteuse au vu des moyens déjà présent, ce qui viens répondre à une bonne partie de la demande en respectant les contraintes. </w:t>
+        <w:t>Pour conclure</w:t>
+      </w:r>
+      <w:r>
+        <w:rPr>
+          <w:rStyle w:val="normaltextrun"/>
+          <w:rFonts w:ascii="Calibri" w:hAnsi="Calibri" w:cs="Calibri"/>
+        </w:rPr>
+        <w:t>,</w:t>
+      </w:r>
+      <w:r>
+        <w:rPr>
+          <w:rStyle w:val="normaltextrun"/>
+          <w:rFonts w:ascii="Calibri" w:hAnsi="Calibri" w:cs="Calibri"/>
+        </w:rPr>
+        <w:t xml:space="preserve"> notre solution</w:t>
+      </w:r>
+      <w:r>
+        <w:rPr>
+          <w:rStyle w:val="normaltextrun"/>
+          <w:rFonts w:ascii="Calibri" w:hAnsi="Calibri" w:cs="Calibri"/>
+        </w:rPr>
+        <w:t xml:space="preserve"> sera</w:t>
+      </w:r>
+      <w:r>
+        <w:rPr>
+          <w:rStyle w:val="normaltextrun"/>
+          <w:rFonts w:ascii="Calibri" w:hAnsi="Calibri" w:cs="Calibri"/>
+        </w:rPr>
+        <w:t xml:space="preserve"> unique, peu couteuse au vu des moyens déjà présent</w:t>
+      </w:r>
+      <w:r>
+        <w:rPr>
+          <w:rStyle w:val="normaltextrun"/>
+          <w:rFonts w:ascii="Calibri" w:hAnsi="Calibri" w:cs="Calibri"/>
+        </w:rPr>
+        <w:t>s</w:t>
+      </w:r>
+      <w:r>
+        <w:rPr>
+          <w:rStyle w:val="normaltextrun"/>
+          <w:rFonts w:ascii="Calibri" w:hAnsi="Calibri" w:cs="Calibri"/>
+        </w:rPr>
+        <w:t>, ce qui vien</w:t>
+      </w:r>
+      <w:r>
+        <w:rPr>
+          <w:rStyle w:val="normaltextrun"/>
+          <w:rFonts w:ascii="Calibri" w:hAnsi="Calibri" w:cs="Calibri"/>
+        </w:rPr>
+        <w:t>t</w:t>
+      </w:r>
+      <w:r>
+        <w:rPr>
+          <w:rStyle w:val="normaltextrun"/>
+          <w:rFonts w:ascii="Calibri" w:hAnsi="Calibri" w:cs="Calibri"/>
+        </w:rPr>
+        <w:t xml:space="preserve"> répondre à une bonne partie de </w:t>
+      </w:r>
+      <w:r>
+        <w:rPr>
+          <w:rStyle w:val="normaltextrun"/>
+          <w:rFonts w:ascii="Calibri" w:hAnsi="Calibri" w:cs="Calibri"/>
+        </w:rPr>
+        <w:t>votre</w:t>
+      </w:r>
+      <w:r>
+        <w:rPr>
+          <w:rStyle w:val="normaltextrun"/>
+          <w:rFonts w:ascii="Calibri" w:hAnsi="Calibri" w:cs="Calibri"/>
+        </w:rPr>
+        <w:t xml:space="preserve"> demande</w:t>
+      </w:r>
+      <w:r>
+        <w:rPr>
+          <w:rStyle w:val="normaltextrun"/>
+          <w:rFonts w:ascii="Calibri" w:hAnsi="Calibri" w:cs="Calibri"/>
+        </w:rPr>
+        <w:t xml:space="preserve"> tout </w:t>
+      </w:r>
+      <w:r>
+        <w:rPr>
+          <w:rStyle w:val="normaltextrun"/>
+          <w:rFonts w:ascii="Calibri" w:hAnsi="Calibri" w:cs="Calibri"/>
+        </w:rPr>
+        <w:t>en respectant les contraintes</w:t>
+      </w:r>
+      <w:r>
+        <w:rPr>
+          <w:rStyle w:val="normaltextrun"/>
+          <w:rFonts w:ascii="Calibri" w:hAnsi="Calibri" w:cs="Calibri"/>
+        </w:rPr>
+        <w:t xml:space="preserve"> que vous avez émises</w:t>
+      </w:r>
+      <w:r>
+        <w:rPr>
+          <w:rStyle w:val="normaltextrun"/>
+          <w:rFonts w:ascii="Calibri" w:hAnsi="Calibri" w:cs="Calibri"/>
+        </w:rPr>
+        <w:t>.</w:t>
       </w:r>
       <w:r>
         <w:rPr>
@@ -2051,15 +2648,7 @@
         <w:t xml:space="preserve">Pour la partie « Front » qui sera la partie visible par l’utilisateur, </w:t>
       </w:r>
       <w:r>
-        <w:t>nous allons utiliser « </w:t>
-      </w:r>
-      <w:proofErr w:type="spellStart"/>
-      <w:r>
-        <w:t>React</w:t>
-      </w:r>
-      <w:proofErr w:type="spellEnd"/>
-      <w:r>
-        <w:t> ».</w:t>
+        <w:t>nous allons utiliser « React ».</w:t>
       </w:r>
     </w:p>
     <w:p>
@@ -2078,21 +2667,12 @@
           <w:rFonts w:ascii="Segoe UI" w:hAnsi="Segoe UI" w:cs="Segoe UI"/>
         </w:rPr>
       </w:pPr>
-      <w:proofErr w:type="spellStart"/>
-      <w:r>
-        <w:rPr>
-          <w:rStyle w:val="normaltextrun"/>
-          <w:rFonts w:ascii="Calibri" w:hAnsi="Calibri" w:cs="Calibri"/>
-        </w:rPr>
-        <w:t>React</w:t>
-      </w:r>
-      <w:proofErr w:type="spellEnd"/>
-      <w:r>
-        <w:rPr>
-          <w:rStyle w:val="normaltextrun"/>
-          <w:rFonts w:ascii="Calibri" w:hAnsi="Calibri" w:cs="Calibri"/>
-        </w:rPr>
-        <w:t xml:space="preserve"> est une bibliothèque JavaScript qui va nous permettre de </w:t>
+      <w:r>
+        <w:rPr>
+          <w:rStyle w:val="normaltextrun"/>
+          <w:rFonts w:ascii="Calibri" w:hAnsi="Calibri" w:cs="Calibri"/>
+        </w:rPr>
+        <w:t xml:space="preserve">React est une bibliothèque JavaScript qui va nous permettre de </w:t>
       </w:r>
       <w:r>
         <w:rPr>
@@ -2144,7 +2724,35 @@
           <w:rStyle w:val="normaltextrun"/>
           <w:rFonts w:ascii="Calibri" w:hAnsi="Calibri" w:cs="Calibri"/>
         </w:rPr>
-        <w:t>En d’autres termes cela permettra à nos développeurs de créé rapidement un affichage visuel très harmonieux et viable pour vous.</w:t>
+        <w:t>En d’autres termes</w:t>
+      </w:r>
+      <w:r>
+        <w:rPr>
+          <w:rStyle w:val="normaltextrun"/>
+          <w:rFonts w:ascii="Calibri" w:hAnsi="Calibri" w:cs="Calibri"/>
+        </w:rPr>
+        <w:t>,</w:t>
+      </w:r>
+      <w:r>
+        <w:rPr>
+          <w:rStyle w:val="normaltextrun"/>
+          <w:rFonts w:ascii="Calibri" w:hAnsi="Calibri" w:cs="Calibri"/>
+        </w:rPr>
+        <w:t xml:space="preserve"> cela permettra à nos développeurs de créé rapidement un affichage visuel très harmonieux et </w:t>
+      </w:r>
+      <w:r>
+        <w:rPr>
+          <w:rStyle w:val="normaltextrun"/>
+          <w:rFonts w:ascii="Calibri" w:hAnsi="Calibri" w:cs="Calibri"/>
+        </w:rPr>
+        <w:t xml:space="preserve">très </w:t>
+      </w:r>
+      <w:r>
+        <w:rPr>
+          <w:rStyle w:val="normaltextrun"/>
+          <w:rFonts w:ascii="Calibri" w:hAnsi="Calibri" w:cs="Calibri"/>
+        </w:rPr>
+        <w:t>viable pour vous.</w:t>
       </w:r>
     </w:p>
     <w:p>
@@ -2169,23 +2777,7 @@
           <w:rStyle w:val="normaltextrun"/>
           <w:rFonts w:ascii="Calibri" w:hAnsi="Calibri" w:cs="Calibri"/>
         </w:rPr>
-        <w:t>Pour la partie « </w:t>
-      </w:r>
-      <w:proofErr w:type="spellStart"/>
-      <w:r>
-        <w:rPr>
-          <w:rStyle w:val="normaltextrun"/>
-          <w:rFonts w:ascii="Calibri" w:hAnsi="Calibri" w:cs="Calibri"/>
-        </w:rPr>
-        <w:t>Back-End</w:t>
-      </w:r>
-      <w:proofErr w:type="spellEnd"/>
-      <w:r>
-        <w:rPr>
-          <w:rStyle w:val="normaltextrun"/>
-          <w:rFonts w:ascii="Calibri" w:hAnsi="Calibri" w:cs="Calibri"/>
-        </w:rPr>
-        <w:t xml:space="preserve"> » de l’application WEB, nous allons utiliser </w:t>
+        <w:t xml:space="preserve">Pour la partie « Back-End » de l’application WEB, nous allons utiliser </w:t>
       </w:r>
       <w:r>
         <w:rPr>
@@ -2220,14 +2812,21 @@
           <w:rStyle w:val="normaltextrun"/>
           <w:rFonts w:ascii="Calibri" w:hAnsi="Calibri" w:cs="Calibri"/>
         </w:rPr>
-        <w:t xml:space="preserve">Symfony est un ensemble de composant PHP ainsi qu’un </w:t>
-      </w:r>
-      <w:r>
-        <w:rPr>
-          <w:rStyle w:val="normaltextrun"/>
-          <w:rFonts w:ascii="Calibri" w:hAnsi="Calibri" w:cs="Calibri"/>
-        </w:rPr>
-        <w:t>Framework</w:t>
+        <w:t>Symfony est un ensemble de composant</w:t>
+      </w:r>
+      <w:r>
+        <w:rPr>
+          <w:rStyle w:val="normaltextrun"/>
+          <w:rFonts w:ascii="Calibri" w:hAnsi="Calibri" w:cs="Calibri"/>
+        </w:rPr>
+        <w:t>s</w:t>
+      </w:r>
+      <w:r>
+        <w:rPr>
+          <w:rStyle w:val="normaltextrun"/>
+          <w:rFonts w:ascii="Calibri" w:hAnsi="Calibri" w:cs="Calibri"/>
+        </w:rPr>
+        <w:t xml:space="preserve"> PHP ainsi qu’un Framework</w:t>
       </w:r>
       <w:r>
         <w:rPr>
@@ -2257,7 +2856,8 @@
           <w:rStyle w:val="normaltextrun"/>
           <w:rFonts w:ascii="Calibri" w:hAnsi="Calibri" w:cs="Calibri"/>
         </w:rPr>
-        <w:t>Il fournit des fonctionnalités modulables et adaptables qui permettent de    faciliter et d’accélérer le développement de l’application web.</w:t>
+        <w:lastRenderedPageBreak/>
+        <w:t>Il fournit des fonctionnalités modulables et adaptables qui permettent de faciliter et d’accélérer le développement de l’application web.</w:t>
       </w:r>
     </w:p>
     <w:p>
@@ -2443,7 +3043,13 @@
         <w:jc w:val="both"/>
       </w:pPr>
       <w:r>
-        <w:t>La conception a été divisé en</w:t>
+        <w:t>La conception a été divisé</w:t>
+      </w:r>
+      <w:r>
+        <w:t>e</w:t>
+      </w:r>
+      <w:r>
+        <w:t xml:space="preserve"> en</w:t>
       </w:r>
       <w:r>
         <w:t xml:space="preserve"> </w:t>
@@ -2458,10 +3064,22 @@
         <w:t xml:space="preserve">et sera </w:t>
       </w:r>
       <w:r>
-        <w:t xml:space="preserve">gérer par </w:t>
-      </w:r>
-      <w:r>
-        <w:t xml:space="preserve">le chef de projet et l’UX designer </w:t>
+        <w:t>gér</w:t>
+      </w:r>
+      <w:r>
+        <w:t>ée</w:t>
+      </w:r>
+      <w:r>
+        <w:t xml:space="preserve"> par </w:t>
+      </w:r>
+      <w:r>
+        <w:t>le chef de projet et l’UX designer</w:t>
+      </w:r>
+      <w:r>
+        <w:t>,</w:t>
+      </w:r>
+      <w:r>
+        <w:t xml:space="preserve"> </w:t>
       </w:r>
       <w:r>
         <w:t xml:space="preserve">elle devrait durer </w:t>
@@ -2482,7 +3100,9 @@
         <w:jc w:val="both"/>
       </w:pPr>
       <w:r>
-        <w:lastRenderedPageBreak/>
+        <w:rPr>
+          <w:noProof/>
+        </w:rPr>
         <w:drawing>
           <wp:anchor distT="0" distB="0" distL="114300" distR="114300" simplePos="0" relativeHeight="251657728" behindDoc="1" locked="0" layoutInCell="1" allowOverlap="1" wp14:anchorId="1279374D" wp14:editId="76A47211">
             <wp:simplePos x="0" y="0"/>
@@ -2671,11 +3291,18 @@
       <w:r>
         <w:t xml:space="preserve">Le </w:t>
       </w:r>
-      <w:proofErr w:type="spellStart"/>
-      <w:r>
-        <w:t>Front-End</w:t>
-      </w:r>
-      <w:proofErr w:type="spellEnd"/>
+      <w:r>
+        <w:t>f</w:t>
+      </w:r>
+      <w:r>
+        <w:t>ront-</w:t>
+      </w:r>
+      <w:r>
+        <w:t>e</w:t>
+      </w:r>
+      <w:r>
+        <w:t>nd</w:t>
+      </w:r>
       <w:r>
         <w:t xml:space="preserve"> (</w:t>
       </w:r>
@@ -2695,11 +3322,18 @@
       <w:r>
         <w:t xml:space="preserve">Le </w:t>
       </w:r>
-      <w:proofErr w:type="spellStart"/>
-      <w:r>
-        <w:t>Back-End</w:t>
-      </w:r>
-      <w:proofErr w:type="spellEnd"/>
+      <w:r>
+        <w:t>b</w:t>
+      </w:r>
+      <w:r>
+        <w:t>ack-</w:t>
+      </w:r>
+      <w:r>
+        <w:t>e</w:t>
+      </w:r>
+      <w:r>
+        <w:t>nd</w:t>
+      </w:r>
       <w:r>
         <w:t xml:space="preserve"> (15 jours)</w:t>
       </w:r>
@@ -2772,33 +3406,44 @@
       <w:r>
         <w:t xml:space="preserve">Le </w:t>
       </w:r>
-      <w:proofErr w:type="spellStart"/>
-      <w:r>
-        <w:t>Front-</w:t>
-      </w:r>
-      <w:r>
-        <w:t>E</w:t>
-      </w:r>
-      <w:r>
-        <w:t>nd</w:t>
-      </w:r>
-      <w:proofErr w:type="spellEnd"/>
-      <w:r>
-        <w:t xml:space="preserve"> </w:t>
+      <w:r>
+        <w:t>f</w:t>
+      </w:r>
+      <w:r>
+        <w:t>ront-</w:t>
+      </w:r>
+      <w:r>
+        <w:t>e</w:t>
+      </w:r>
+      <w:r>
+        <w:t xml:space="preserve">nd </w:t>
       </w:r>
       <w:r>
         <w:t>sera réalisé par un développeur. Il aura pour tâche de réaliser le « </w:t>
       </w:r>
-      <w:proofErr w:type="spellStart"/>
-      <w:r>
-        <w:t>Front-Office</w:t>
-      </w:r>
-      <w:proofErr w:type="spellEnd"/>
-      <w:r>
-        <w:t> » et le « Back-</w:t>
-      </w:r>
-      <w:r>
-        <w:t>O</w:t>
+      <w:r>
+        <w:t>f</w:t>
+      </w:r>
+      <w:r>
+        <w:t>ront-</w:t>
+      </w:r>
+      <w:r>
+        <w:t>o</w:t>
+      </w:r>
+      <w:r>
+        <w:t>ffice</w:t>
+      </w:r>
+      <w:r>
+        <w:t> » et le « </w:t>
+      </w:r>
+      <w:r>
+        <w:t>b</w:t>
+      </w:r>
+      <w:r>
+        <w:t>ack-</w:t>
+      </w:r>
+      <w:r>
+        <w:t>o</w:t>
       </w:r>
       <w:r>
         <w:t>ffice »</w:t>
@@ -2810,7 +3455,19 @@
         <w:t xml:space="preserve"> et les interactions</w:t>
       </w:r>
       <w:r>
-        <w:t xml:space="preserve"> de l’Application Web</w:t>
+        <w:t xml:space="preserve"> de l’</w:t>
+      </w:r>
+      <w:r>
+        <w:t>a</w:t>
+      </w:r>
+      <w:r>
+        <w:t xml:space="preserve">pplication </w:t>
+      </w:r>
+      <w:r>
+        <w:t>w</w:t>
+      </w:r>
+      <w:r>
+        <w:t>eb</w:t>
       </w:r>
       <w:r>
         <w:t>.</w:t>
@@ -2830,6 +3487,7 @@
       </w:pPr>
       <w:r>
         <w:rPr>
+          <w:noProof/>
           <w:color w:val="000000" w:themeColor="text1"/>
           <w:sz w:val="32"/>
           <w:szCs w:val="32"/>
@@ -2998,27 +3656,23 @@
       <w:r>
         <w:t xml:space="preserve">Le </w:t>
       </w:r>
-      <w:proofErr w:type="spellStart"/>
-      <w:r>
-        <w:t>Back</w:t>
-      </w:r>
-      <w:r>
-        <w:t>-End</w:t>
-      </w:r>
-      <w:proofErr w:type="spellEnd"/>
-      <w:r>
-        <w:t xml:space="preserve"> sera réalisé par un développeur. Il aura pour tâche de réaliser </w:t>
-      </w:r>
-      <w:r>
-        <w:t xml:space="preserve">tout le </w:t>
-      </w:r>
-      <w:proofErr w:type="spellStart"/>
-      <w:r>
-        <w:t>Back-end</w:t>
-      </w:r>
-      <w:proofErr w:type="spellEnd"/>
-      <w:r>
-        <w:t xml:space="preserve"> de l’application Web</w:t>
+      <w:r>
+        <w:t>b</w:t>
+      </w:r>
+      <w:r>
+        <w:t>ack-</w:t>
+      </w:r>
+      <w:r>
+        <w:t>e</w:t>
+      </w:r>
+      <w:r>
+        <w:t xml:space="preserve">nd sera réalisé par un développeur. Il aura pour tâche de réaliser tout le Back-end de l’application </w:t>
+      </w:r>
+      <w:r>
+        <w:t>w</w:t>
+      </w:r>
+      <w:r>
+        <w:t>eb</w:t>
       </w:r>
       <w:r>
         <w:t xml:space="preserve"> dont l’API qui ira chercher </w:t>
@@ -3030,7 +3684,16 @@
         <w:t xml:space="preserve">nécessaires (informations </w:t>
       </w:r>
       <w:r>
-        <w:t>état matériel (Pc, serveur)</w:t>
+        <w:t>état matériel (</w:t>
+      </w:r>
+      <w:r>
+        <w:t>P</w:t>
+      </w:r>
+      <w:r>
+        <w:t>C</w:t>
+      </w:r>
+      <w:r>
+        <w:t>, serveur)</w:t>
       </w:r>
       <w:r>
         <w:t>, information réseaux…)</w:t>
@@ -3047,6 +3710,7 @@
       </w:pPr>
       <w:r>
         <w:rPr>
+          <w:noProof/>
           <w:color w:val="FF0000"/>
           <w:sz w:val="32"/>
           <w:szCs w:val="32"/>
@@ -3178,6 +3842,10 @@
         <w:jc w:val="both"/>
       </w:pPr>
       <w:r>
+        <w:rPr>
+          <w:noProof/>
+        </w:rPr>
+        <w:lastRenderedPageBreak/>
         <w:drawing>
           <wp:inline distT="0" distB="0" distL="0" distR="0" wp14:anchorId="0FF175AC" wp14:editId="1FD3EA34">
             <wp:extent cx="5760720" cy="594995"/>
@@ -3240,13 +3908,43 @@
         <w:t xml:space="preserve">sera effectué par un technicien chez le client, il sera présent </w:t>
       </w:r>
       <w:r>
-        <w:t>pendant 5 jour. Durant ces 5 jours, il y aura 1 jour dédié à la formation</w:t>
+        <w:t>pendant</w:t>
+      </w:r>
+      <w:r>
+        <w:t xml:space="preserve"> cinq</w:t>
+      </w:r>
+      <w:r>
+        <w:t xml:space="preserve"> jour</w:t>
+      </w:r>
+      <w:r>
+        <w:t>s</w:t>
+      </w:r>
+      <w:r>
+        <w:t xml:space="preserve">. Durant ces </w:t>
+      </w:r>
+      <w:r>
+        <w:t>cinq</w:t>
+      </w:r>
+      <w:r>
+        <w:t xml:space="preserve"> jours, il y aura </w:t>
+      </w:r>
+      <w:r>
+        <w:t>un</w:t>
+      </w:r>
+      <w:r>
+        <w:t xml:space="preserve"> jour dédié à la formation</w:t>
       </w:r>
       <w:r>
         <w:t xml:space="preserve"> d’un technicien</w:t>
       </w:r>
       <w:r>
-        <w:t xml:space="preserve"> du client pour l’utilisation et la maintenance de l’application Web.</w:t>
+        <w:t xml:space="preserve"> du client pour l’utilisation et la maintenance de l’application </w:t>
+      </w:r>
+      <w:r>
+        <w:t>w</w:t>
+      </w:r>
+      <w:r>
+        <w:t>eb.</w:t>
       </w:r>
     </w:p>
     <w:p>
@@ -3260,6 +3958,7 @@
       </w:pPr>
       <w:r>
         <w:rPr>
+          <w:noProof/>
           <w:color w:val="FF0000"/>
           <w:sz w:val="32"/>
           <w:szCs w:val="32"/>
@@ -3356,6 +4055,7 @@
       </w:pPr>
       <w:r>
         <w:rPr>
+          <w:noProof/>
           <w:color w:val="FF0000"/>
           <w:sz w:val="32"/>
           <w:szCs w:val="32"/>
@@ -3486,7 +4186,7 @@
               </wp:inline>
             </w:drawing>
           </mc:Choice>
-          <mc:Fallback>
+          <mc:Fallback xmlns:oel="http://schemas.microsoft.com/office/2019/extlst">
             <w:pict>
               <v:rect w14:anchorId="3A4E932B" id="Rectangle 7" o:spid="_x0000_s1026" style="width:42pt;height:5.25pt;visibility:visible;mso-wrap-style:square;mso-left-percent:-10001;mso-top-percent:-10001;mso-position-horizontal:absolute;mso-position-horizontal-relative:char;mso-position-vertical:absolute;mso-position-vertical-relative:line;mso-left-percent:-10001;mso-top-percent:-10001;v-text-anchor:top" o:gfxdata="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" filled="f" stroked="f">
                 <o:lock v:ext="edit" aspectratio="t"/>
@@ -3654,6 +4354,7 @@
       </w:pPr>
       <w:bookmarkStart w:id="7" w:name="_Toc117170203"/>
       <w:r>
+        <w:lastRenderedPageBreak/>
         <w:t>Budget</w:t>
       </w:r>
       <w:bookmarkEnd w:id="7"/>
@@ -3674,32 +4375,37 @@
       <w:r>
         <w:t xml:space="preserve">Pour rappel, </w:t>
       </w:r>
-      <w:proofErr w:type="spellStart"/>
-      <w:r>
-        <w:t>Meublinot</w:t>
-      </w:r>
-      <w:proofErr w:type="spellEnd"/>
-      <w:r>
-        <w:t xml:space="preserve"> a un budget de 10 000€ pour la réalisation du projet.</w:t>
-      </w:r>
-    </w:p>
-    <w:p>
-      <w:pPr>
-        <w:jc w:val="both"/>
-      </w:pPr>
-      <w:r>
-        <w:t>U-</w:t>
-      </w:r>
-      <w:proofErr w:type="spellStart"/>
-      <w:r>
-        <w:t>project</w:t>
-      </w:r>
-      <w:proofErr w:type="spellEnd"/>
-      <w:r>
-        <w:t xml:space="preserve"> propose </w:t>
-      </w:r>
-      <w:r>
-        <w:t xml:space="preserve">une équipe de 5 personnes pour la bonne réalisation </w:t>
+      <w:r>
+        <w:t>vous avez</w:t>
+      </w:r>
+      <w:r>
+        <w:t xml:space="preserve"> un budget de 10 000€ pour la réalisation du projet.</w:t>
+      </w:r>
+    </w:p>
+    <w:p>
+      <w:pPr>
+        <w:jc w:val="both"/>
+      </w:pPr>
+      <w:r>
+        <w:t>Nous vous</w:t>
+      </w:r>
+      <w:r>
+        <w:t xml:space="preserve"> propos</w:t>
+      </w:r>
+      <w:r>
+        <w:t>ons</w:t>
+      </w:r>
+      <w:r>
+        <w:t xml:space="preserve"> </w:t>
+      </w:r>
+      <w:r>
+        <w:t xml:space="preserve">une équipe de </w:t>
+      </w:r>
+      <w:r>
+        <w:t>cinq</w:t>
+      </w:r>
+      <w:r>
+        <w:t xml:space="preserve"> personnes pour la bonne réalisation </w:t>
       </w:r>
       <w:r>
         <w:t>du projet en 2 mois.</w:t>
@@ -3937,6 +4643,7 @@
         <w:rPr>
           <w:rStyle w:val="normaltextrun"/>
         </w:rPr>
+        <w:lastRenderedPageBreak/>
         <w:t>Conclusion</w:t>
       </w:r>
       <w:bookmarkEnd w:id="8"/>
@@ -3977,7 +4684,70 @@
           <w:rStyle w:val="normaltextrun"/>
           <w:rFonts w:ascii="Calibri" w:hAnsi="Calibri" w:cs="Calibri"/>
         </w:rPr>
-        <w:t>Dans ce rapport nous avons abordé vos besoins ainsi que vos contraintes qui doivent être respecté, par la suite nous sommes alors présente en vous expliquant l’architecture via un organigramme de notre équipe.</w:t>
+        <w:t>Dans ce rapport</w:t>
+      </w:r>
+      <w:r>
+        <w:rPr>
+          <w:rStyle w:val="normaltextrun"/>
+          <w:rFonts w:ascii="Calibri" w:hAnsi="Calibri" w:cs="Calibri"/>
+        </w:rPr>
+        <w:t>,</w:t>
+      </w:r>
+      <w:r>
+        <w:rPr>
+          <w:rStyle w:val="normaltextrun"/>
+          <w:rFonts w:ascii="Calibri" w:hAnsi="Calibri" w:cs="Calibri"/>
+        </w:rPr>
+        <w:t xml:space="preserve"> nous avons abordé vos besoins ainsi que vos contraintes qui doivent être respecté</w:t>
+      </w:r>
+      <w:r>
+        <w:rPr>
+          <w:rStyle w:val="normaltextrun"/>
+          <w:rFonts w:ascii="Calibri" w:hAnsi="Calibri" w:cs="Calibri"/>
+        </w:rPr>
+        <w:t>es</w:t>
+      </w:r>
+      <w:r>
+        <w:rPr>
+          <w:rStyle w:val="normaltextrun"/>
+          <w:rFonts w:ascii="Calibri" w:hAnsi="Calibri" w:cs="Calibri"/>
+        </w:rPr>
+        <w:t>, par la suite</w:t>
+      </w:r>
+      <w:r>
+        <w:rPr>
+          <w:rStyle w:val="normaltextrun"/>
+          <w:rFonts w:ascii="Calibri" w:hAnsi="Calibri" w:cs="Calibri"/>
+        </w:rPr>
+        <w:t>,</w:t>
+      </w:r>
+      <w:r>
+        <w:rPr>
+          <w:rStyle w:val="normaltextrun"/>
+          <w:rFonts w:ascii="Calibri" w:hAnsi="Calibri" w:cs="Calibri"/>
+        </w:rPr>
+        <w:t xml:space="preserve"> nous sommes alors </w:t>
+      </w:r>
+      <w:r>
+        <w:rPr>
+          <w:rStyle w:val="normaltextrun"/>
+          <w:rFonts w:ascii="Calibri" w:hAnsi="Calibri" w:cs="Calibri"/>
+        </w:rPr>
+        <w:t>présent</w:t>
+      </w:r>
+      <w:r>
+        <w:rPr>
+          <w:rStyle w:val="normaltextrun"/>
+          <w:rFonts w:ascii="Calibri" w:hAnsi="Calibri" w:cs="Calibri"/>
+        </w:rPr>
+        <w:t>és</w:t>
+      </w:r>
+      <w:r>
+        <w:rPr>
+          <w:rStyle w:val="normaltextrun"/>
+          <w:rFonts w:ascii="Calibri" w:hAnsi="Calibri" w:cs="Calibri"/>
+        </w:rPr>
+        <w:t xml:space="preserve"> en vous expliquant l’architecture via un organigramme de notre équipe.</w:t>
       </w:r>
       <w:r>
         <w:rPr>
@@ -4019,7 +4789,21 @@
           <w:rStyle w:val="normaltextrun"/>
           <w:rFonts w:ascii="Calibri" w:hAnsi="Calibri" w:cs="Calibri"/>
         </w:rPr>
-        <w:t>Ensuite, nous avons pu vous détailler au mieux la solution qui nous semble la plus adapté pour réaliser votre projet.</w:t>
+        <w:t>Ensuite, nous avons pu vous détailler au mieux la solution qui nous semble l</w:t>
+      </w:r>
+      <w:r>
+        <w:rPr>
+          <w:rStyle w:val="normaltextrun"/>
+          <w:rFonts w:ascii="Calibri" w:hAnsi="Calibri" w:cs="Calibri"/>
+        </w:rPr>
+        <w:t>a</w:t>
+      </w:r>
+      <w:r>
+        <w:rPr>
+          <w:rStyle w:val="normaltextrun"/>
+          <w:rFonts w:ascii="Calibri" w:hAnsi="Calibri" w:cs="Calibri"/>
+        </w:rPr>
+        <w:t xml:space="preserve"> plus adapté pour réaliser votre projet.</w:t>
       </w:r>
       <w:r>
         <w:rPr>
@@ -4040,7 +4824,21 @@
           <w:rStyle w:val="normaltextrun"/>
           <w:rFonts w:ascii="Calibri" w:hAnsi="Calibri" w:cs="Calibri"/>
         </w:rPr>
-        <w:t>Par ailleurs, nous avons au préalable fais quelque estimation pour vous éclaircir l’éventuel déroulement du projet.</w:t>
+        <w:t>Par ailleurs, nous avons au préalable fai</w:t>
+      </w:r>
+      <w:r>
+        <w:rPr>
+          <w:rStyle w:val="normaltextrun"/>
+          <w:rFonts w:ascii="Calibri" w:hAnsi="Calibri" w:cs="Calibri"/>
+        </w:rPr>
+        <w:t>t</w:t>
+      </w:r>
+      <w:r>
+        <w:rPr>
+          <w:rStyle w:val="normaltextrun"/>
+          <w:rFonts w:ascii="Calibri" w:hAnsi="Calibri" w:cs="Calibri"/>
+        </w:rPr>
+        <w:t xml:space="preserve"> quelque estimation pour vous éclaircir l’éventuel déroulement du projet.</w:t>
       </w:r>
       <w:r>
         <w:rPr>
@@ -4061,7 +4859,21 @@
           <w:rStyle w:val="normaltextrun"/>
           <w:rFonts w:ascii="Calibri" w:hAnsi="Calibri" w:cs="Calibri"/>
         </w:rPr>
-        <w:t>En premier temps on vous a détaillé la planification de la solution, via Project,</w:t>
+        <w:t>En premier temps</w:t>
+      </w:r>
+      <w:r>
+        <w:rPr>
+          <w:rStyle w:val="normaltextrun"/>
+          <w:rFonts w:ascii="Calibri" w:hAnsi="Calibri" w:cs="Calibri"/>
+        </w:rPr>
+        <w:t>,</w:t>
+      </w:r>
+      <w:r>
+        <w:rPr>
+          <w:rStyle w:val="normaltextrun"/>
+          <w:rFonts w:ascii="Calibri" w:hAnsi="Calibri" w:cs="Calibri"/>
+        </w:rPr>
+        <w:t xml:space="preserve"> on vous a détaillé la planification de la solution, via Project,</w:t>
       </w:r>
       <w:r>
         <w:rPr>
@@ -4082,7 +4894,21 @@
           <w:rStyle w:val="normaltextrun"/>
           <w:rFonts w:ascii="Calibri" w:hAnsi="Calibri" w:cs="Calibri"/>
         </w:rPr>
-        <w:t>Qui nous a permis d’obtenir une estimation de la charge de travail nécessaire, l’attribution de ressources et de taches pour assurer la continuité du projet.</w:t>
+        <w:t>Qui nous a permis d’obtenir une estimation de la charge de travail nécessaire, l’attribution de ressources et de t</w:t>
+      </w:r>
+      <w:r>
+        <w:rPr>
+          <w:rStyle w:val="normaltextrun"/>
+          <w:rFonts w:ascii="Calibri" w:hAnsi="Calibri" w:cs="Calibri"/>
+        </w:rPr>
+        <w:t>â</w:t>
+      </w:r>
+      <w:r>
+        <w:rPr>
+          <w:rStyle w:val="normaltextrun"/>
+          <w:rFonts w:ascii="Calibri" w:hAnsi="Calibri" w:cs="Calibri"/>
+        </w:rPr>
+        <w:t>ches pour assurer la continuité du projet.</w:t>
       </w:r>
       <w:r>
         <w:rPr>
@@ -4124,8 +4950,21 @@
           <w:rStyle w:val="normaltextrun"/>
           <w:rFonts w:ascii="Calibri" w:hAnsi="Calibri" w:cs="Calibri"/>
         </w:rPr>
-        <w:lastRenderedPageBreak/>
-        <w:t>Grace à ce dernier, vous pouvez pleinement constater de notre transparence vis-à-vis du projet et de notre détermination à l’obtention d’un accord.</w:t>
+        <w:t>Gr</w:t>
+      </w:r>
+      <w:r>
+        <w:rPr>
+          <w:rStyle w:val="normaltextrun"/>
+          <w:rFonts w:ascii="Calibri" w:hAnsi="Calibri" w:cs="Calibri"/>
+        </w:rPr>
+        <w:t>â</w:t>
+      </w:r>
+      <w:r>
+        <w:rPr>
+          <w:rStyle w:val="normaltextrun"/>
+          <w:rFonts w:ascii="Calibri" w:hAnsi="Calibri" w:cs="Calibri"/>
+        </w:rPr>
+        <w:t>ce à ce dernier, vous pouvez pleinement constater de notre transparence vis-à-vis du projet et de notre détermination à l’obtention d’un accord.</w:t>
       </w:r>
       <w:r>
         <w:rPr>
@@ -4171,7 +5010,21 @@
           <w:rStyle w:val="normaltextrun"/>
           <w:rFonts w:ascii="Calibri" w:hAnsi="Calibri" w:cs="Calibri"/>
         </w:rPr>
-        <w:t>Vous pouvez constater la rigueur de notre entreprise et de notre concrète motivation pour vous prouver que nous sommes parfaitement faits pour répondre parfaitement à votre appel d’offre et vous fournir l’ensemble des ressources nécessaire pour vous assurer une solution viable et fiable en respectant les dates et votre budget. </w:t>
+        <w:t>Vous pouvez constater la rigueur de notre entreprise et de notre concrète motivation pour vous prouver que nous sommes parfaitement faits pour répondre parfaitement à votre appel d’offre et vous fournir l’ensemble des ressources nécessaire</w:t>
+      </w:r>
+      <w:r>
+        <w:rPr>
+          <w:rStyle w:val="normaltextrun"/>
+          <w:rFonts w:ascii="Calibri" w:hAnsi="Calibri" w:cs="Calibri"/>
+        </w:rPr>
+        <w:t>s</w:t>
+      </w:r>
+      <w:r>
+        <w:rPr>
+          <w:rStyle w:val="normaltextrun"/>
+          <w:rFonts w:ascii="Calibri" w:hAnsi="Calibri" w:cs="Calibri"/>
+        </w:rPr>
+        <w:t xml:space="preserve"> pour vous assurer une solution viable et fiable en respectant les dates et votre budget. </w:t>
       </w:r>
       <w:r>
         <w:rPr>
@@ -4210,14 +5063,7 @@
           <w:rStyle w:val="normaltextrun"/>
           <w:rFonts w:ascii="Calibri" w:hAnsi="Calibri" w:cs="Calibri"/>
         </w:rPr>
-        <w:t>Pour conclure ce rapport, nous allons reprendre les grandes lignes qui font que notre solution est la solution qu’il vous faut : </w:t>
-      </w:r>
-      <w:r>
-        <w:rPr>
-          <w:rStyle w:val="eop"/>
-          <w:rFonts w:ascii="Calibri" w:hAnsi="Calibri" w:cs="Calibri"/>
-        </w:rPr>
-        <w:t> </w:t>
+        <w:t>Pour conclure ce rapport, nous allons reprendre les grandes lignes qui font que notre solution est la solution qu’il vous faut :</w:t>
       </w:r>
     </w:p>
     <w:p>
@@ -4231,7 +5077,35 @@
           <w:rStyle w:val="normaltextrun"/>
           <w:rFonts w:ascii="Calibri" w:hAnsi="Calibri" w:cs="Calibri"/>
         </w:rPr>
-        <w:t>Tout d’abord, elle vous sera peut couteuse, au vu des bases déjà présente nous avons à notre éventuelle disposition de tous les matériels nécessaires à l’implémentation de l’application web.</w:t>
+        <w:t>Tout d’abord, elle vous sera peu</w:t>
+      </w:r>
+      <w:r>
+        <w:rPr>
+          <w:rStyle w:val="normaltextrun"/>
+          <w:rFonts w:ascii="Calibri" w:hAnsi="Calibri" w:cs="Calibri"/>
+        </w:rPr>
+        <w:t xml:space="preserve"> </w:t>
+      </w:r>
+      <w:r>
+        <w:rPr>
+          <w:rStyle w:val="normaltextrun"/>
+          <w:rFonts w:ascii="Calibri" w:hAnsi="Calibri" w:cs="Calibri"/>
+        </w:rPr>
+        <w:t>couteuse, au vu des bases déjà présente</w:t>
+      </w:r>
+      <w:r>
+        <w:rPr>
+          <w:rStyle w:val="normaltextrun"/>
+          <w:rFonts w:ascii="Calibri" w:hAnsi="Calibri" w:cs="Calibri"/>
+        </w:rPr>
+        <w:t>s,</w:t>
+      </w:r>
+      <w:r>
+        <w:rPr>
+          <w:rStyle w:val="normaltextrun"/>
+          <w:rFonts w:ascii="Calibri" w:hAnsi="Calibri" w:cs="Calibri"/>
+        </w:rPr>
+        <w:t xml:space="preserve"> nous avons à notre éventuelle disposition de tous les matériels nécessaires à l’implémentation de l’application web.</w:t>
       </w:r>
       <w:r>
         <w:rPr>
@@ -4336,7 +5210,7 @@
 </file>
 
 <file path=word/endnotes.xml><?xml version="1.0" encoding="utf-8"?>
-<w:endnotes xmlns:wpc="http://schemas.microsoft.com/office/word/2010/wordprocessingCanvas" xmlns:cx="http://schemas.microsoft.com/office/drawing/2014/chartex" xmlns:cx1="http://schemas.microsoft.com/office/drawing/2015/9/8/chartex" xmlns:cx2="http://schemas.microsoft.com/office/drawing/2015/10/21/chartex" xmlns:cx3="http://schemas.microsoft.com/office/drawing/2016/5/9/chartex" xmlns:cx4="http://schemas.microsoft.com/office/drawing/2016/5/10/chartex" xmlns:cx5="http://schemas.microsoft.com/office/drawing/2016/5/11/chartex" xmlns:cx6="http://schemas.microsoft.com/office/drawing/2016/5/12/chartex" xmlns:cx7="http://schemas.microsoft.com/office/drawing/2016/5/13/chartex" xmlns:cx8="http://schemas.microsoft.com/office/drawing/2016/5/14/chartex" xmlns:mc="http://schemas.openxmlformats.org/markup-compatibility/2006" xmlns:aink="http://schemas.microsoft.com/office/drawing/2016/ink" xmlns:am3d="http://schemas.microsoft.com/office/drawing/2017/model3d" xmlns:o="urn:schemas-microsoft-com:office:office" xmlns:oel="http://schemas.microsoft.com/office/2019/extlst" xmlns:r="http://schemas.openxmlformats.org/officeDocument/2006/relationships" xmlns:m="http://schemas.openxmlformats.org/officeDocument/2006/math" xmlns:v="urn:schemas-microsoft-com:vml" xmlns:wp14="http://schemas.microsoft.com/office/word/2010/wordprocessingDrawing" xmlns:wp="http://schemas.openxmlformats.org/drawingml/2006/wordprocessingDrawing" xmlns:w10="urn:schemas-microsoft-com:office:word" xmlns:w="http://schemas.openxmlformats.org/wordprocessingml/2006/main" xmlns:w14="http://schemas.microsoft.com/office/word/2010/wordml" xmlns:w15="http://schemas.microsoft.com/office/word/2012/wordml" xmlns:w16cex="http://schemas.microsoft.com/office/word/2018/wordml/cex" xmlns:w16cid="http://schemas.microsoft.com/office/word/2016/wordml/cid" xmlns:w16="http://schemas.microsoft.com/office/word/2018/wordml" xmlns:w16sdtdh="http://schemas.microsoft.com/office/word/2020/wordml/sdtdatahash" xmlns:w16se="http://schemas.microsoft.com/office/word/2015/wordml/symex" xmlns:wpg="http://schemas.microsoft.com/office/word/2010/wordprocessingGroup" xmlns:wpi="http://schemas.microsoft.com/office/word/2010/wordprocessingInk" xmlns:wne="http://schemas.microsoft.com/office/word/2006/wordml" xmlns:wps="http://schemas.microsoft.com/office/word/2010/wordprocessingShape" mc:Ignorable="w14 w15 w16se w16cid w16 w16cex w16sdtdh wp14">
+<w:endnotes xmlns:wpc="http://schemas.microsoft.com/office/word/2010/wordprocessingCanvas" xmlns:cx="http://schemas.microsoft.com/office/drawing/2014/chartex" xmlns:cx1="http://schemas.microsoft.com/office/drawing/2015/9/8/chartex" xmlns:cx2="http://schemas.microsoft.com/office/drawing/2015/10/21/chartex" xmlns:cx3="http://schemas.microsoft.com/office/drawing/2016/5/9/chartex" xmlns:cx4="http://schemas.microsoft.com/office/drawing/2016/5/10/chartex" xmlns:cx5="http://schemas.microsoft.com/office/drawing/2016/5/11/chartex" xmlns:cx6="http://schemas.microsoft.com/office/drawing/2016/5/12/chartex" xmlns:cx7="http://schemas.microsoft.com/office/drawing/2016/5/13/chartex" xmlns:cx8="http://schemas.microsoft.com/office/drawing/2016/5/14/chartex" xmlns:mc="http://schemas.openxmlformats.org/markup-compatibility/2006" xmlns:aink="http://schemas.microsoft.com/office/drawing/2016/ink" xmlns:am3d="http://schemas.microsoft.com/office/drawing/2017/model3d" xmlns:o="urn:schemas-microsoft-com:office:office" xmlns:r="http://schemas.openxmlformats.org/officeDocument/2006/relationships" xmlns:m="http://schemas.openxmlformats.org/officeDocument/2006/math" xmlns:v="urn:schemas-microsoft-com:vml" xmlns:wp14="http://schemas.microsoft.com/office/word/2010/wordprocessingDrawing" xmlns:wp="http://schemas.openxmlformats.org/drawingml/2006/wordprocessingDrawing" xmlns:w10="urn:schemas-microsoft-com:office:word" xmlns:w="http://schemas.openxmlformats.org/wordprocessingml/2006/main" xmlns:w14="http://schemas.microsoft.com/office/word/2010/wordml" xmlns:w15="http://schemas.microsoft.com/office/word/2012/wordml" xmlns:w16cex="http://schemas.microsoft.com/office/word/2018/wordml/cex" xmlns:w16cid="http://schemas.microsoft.com/office/word/2016/wordml/cid" xmlns:w16="http://schemas.microsoft.com/office/word/2018/wordml" xmlns:w16sdtdh="http://schemas.microsoft.com/office/word/2020/wordml/sdtdatahash" xmlns:w16se="http://schemas.microsoft.com/office/word/2015/wordml/symex" xmlns:wpg="http://schemas.microsoft.com/office/word/2010/wordprocessingGroup" xmlns:wpi="http://schemas.microsoft.com/office/word/2010/wordprocessingInk" xmlns:wne="http://schemas.microsoft.com/office/word/2006/wordml" xmlns:wps="http://schemas.microsoft.com/office/word/2010/wordprocessingShape" mc:Ignorable="w14 w15 w16se w16cid w16 w16cex w16sdtdh wp14">
   <w:endnote w:type="separator" w:id="-1">
     <w:p>
       <w:pPr>
@@ -4361,7 +5235,7 @@
 </file>
 
 <file path=word/footnotes.xml><?xml version="1.0" encoding="utf-8"?>
-<w:footnotes xmlns:wpc="http://schemas.microsoft.com/office/word/2010/wordprocessingCanvas" xmlns:cx="http://schemas.microsoft.com/office/drawing/2014/chartex" xmlns:cx1="http://schemas.microsoft.com/office/drawing/2015/9/8/chartex" xmlns:cx2="http://schemas.microsoft.com/office/drawing/2015/10/21/chartex" xmlns:cx3="http://schemas.microsoft.com/office/drawing/2016/5/9/chartex" xmlns:cx4="http://schemas.microsoft.com/office/drawing/2016/5/10/chartex" xmlns:cx5="http://schemas.microsoft.com/office/drawing/2016/5/11/chartex" xmlns:cx6="http://schemas.microsoft.com/office/drawing/2016/5/12/chartex" xmlns:cx7="http://schemas.microsoft.com/office/drawing/2016/5/13/chartex" xmlns:cx8="http://schemas.microsoft.com/office/drawing/2016/5/14/chartex" xmlns:mc="http://schemas.openxmlformats.org/markup-compatibility/2006" xmlns:aink="http://schemas.microsoft.com/office/drawing/2016/ink" xmlns:am3d="http://schemas.microsoft.com/office/drawing/2017/model3d" xmlns:o="urn:schemas-microsoft-com:office:office" xmlns:oel="http://schemas.microsoft.com/office/2019/extlst" xmlns:r="http://schemas.openxmlformats.org/officeDocument/2006/relationships" xmlns:m="http://schemas.openxmlformats.org/officeDocument/2006/math" xmlns:v="urn:schemas-microsoft-com:vml" xmlns:wp14="http://schemas.microsoft.com/office/word/2010/wordprocessingDrawing" xmlns:wp="http://schemas.openxmlformats.org/drawingml/2006/wordprocessingDrawing" xmlns:w10="urn:schemas-microsoft-com:office:word" xmlns:w="http://schemas.openxmlformats.org/wordprocessingml/2006/main" xmlns:w14="http://schemas.microsoft.com/office/word/2010/wordml" xmlns:w15="http://schemas.microsoft.com/office/word/2012/wordml" xmlns:w16cex="http://schemas.microsoft.com/office/word/2018/wordml/cex" xmlns:w16cid="http://schemas.microsoft.com/office/word/2016/wordml/cid" xmlns:w16="http://schemas.microsoft.com/office/word/2018/wordml" xmlns:w16sdtdh="http://schemas.microsoft.com/office/word/2020/wordml/sdtdatahash" xmlns:w16se="http://schemas.microsoft.com/office/word/2015/wordml/symex" xmlns:wpg="http://schemas.microsoft.com/office/word/2010/wordprocessingGroup" xmlns:wpi="http://schemas.microsoft.com/office/word/2010/wordprocessingInk" xmlns:wne="http://schemas.microsoft.com/office/word/2006/wordml" xmlns:wps="http://schemas.microsoft.com/office/word/2010/wordprocessingShape" mc:Ignorable="w14 w15 w16se w16cid w16 w16cex w16sdtdh wp14">
+<w:footnotes xmlns:wpc="http://schemas.microsoft.com/office/word/2010/wordprocessingCanvas" xmlns:cx="http://schemas.microsoft.com/office/drawing/2014/chartex" xmlns:cx1="http://schemas.microsoft.com/office/drawing/2015/9/8/chartex" xmlns:cx2="http://schemas.microsoft.com/office/drawing/2015/10/21/chartex" xmlns:cx3="http://schemas.microsoft.com/office/drawing/2016/5/9/chartex" xmlns:cx4="http://schemas.microsoft.com/office/drawing/2016/5/10/chartex" xmlns:cx5="http://schemas.microsoft.com/office/drawing/2016/5/11/chartex" xmlns:cx6="http://schemas.microsoft.com/office/drawing/2016/5/12/chartex" xmlns:cx7="http://schemas.microsoft.com/office/drawing/2016/5/13/chartex" xmlns:cx8="http://schemas.microsoft.com/office/drawing/2016/5/14/chartex" xmlns:mc="http://schemas.openxmlformats.org/markup-compatibility/2006" xmlns:aink="http://schemas.microsoft.com/office/drawing/2016/ink" xmlns:am3d="http://schemas.microsoft.com/office/drawing/2017/model3d" xmlns:o="urn:schemas-microsoft-com:office:office" xmlns:r="http://schemas.openxmlformats.org/officeDocument/2006/relationships" xmlns:m="http://schemas.openxmlformats.org/officeDocument/2006/math" xmlns:v="urn:schemas-microsoft-com:vml" xmlns:wp14="http://schemas.microsoft.com/office/word/2010/wordprocessingDrawing" xmlns:wp="http://schemas.openxmlformats.org/drawingml/2006/wordprocessingDrawing" xmlns:w10="urn:schemas-microsoft-com:office:word" xmlns:w="http://schemas.openxmlformats.org/wordprocessingml/2006/main" xmlns:w14="http://schemas.microsoft.com/office/word/2010/wordml" xmlns:w15="http://schemas.microsoft.com/office/word/2012/wordml" xmlns:w16cex="http://schemas.microsoft.com/office/word/2018/wordml/cex" xmlns:w16cid="http://schemas.microsoft.com/office/word/2016/wordml/cid" xmlns:w16="http://schemas.microsoft.com/office/word/2018/wordml" xmlns:w16sdtdh="http://schemas.microsoft.com/office/word/2020/wordml/sdtdatahash" xmlns:w16se="http://schemas.microsoft.com/office/word/2015/wordml/symex" xmlns:wpg="http://schemas.microsoft.com/office/word/2010/wordprocessingGroup" xmlns:wpi="http://schemas.microsoft.com/office/word/2010/wordprocessingInk" xmlns:wne="http://schemas.microsoft.com/office/word/2006/wordml" xmlns:wps="http://schemas.microsoft.com/office/word/2010/wordprocessingShape" mc:Ignorable="w14 w15 w16se w16cid w16 w16cex w16sdtdh wp14">
   <w:footnote w:type="separator" w:id="-1">
     <w:p>
       <w:pPr>
@@ -4386,7 +5260,7 @@
 </file>
 
 <file path=word/numbering.xml><?xml version="1.0" encoding="utf-8"?>
-<w:numbering xmlns:wpc="http://schemas.microsoft.com/office/word/2010/wordprocessingCanvas" xmlns:cx="http://schemas.microsoft.com/office/drawing/2014/chartex" xmlns:cx1="http://schemas.microsoft.com/office/drawing/2015/9/8/chartex" xmlns:cx2="http://schemas.microsoft.com/office/drawing/2015/10/21/chartex" xmlns:cx3="http://schemas.microsoft.com/office/drawing/2016/5/9/chartex" xmlns:cx4="http://schemas.microsoft.com/office/drawing/2016/5/10/chartex" xmlns:cx5="http://schemas.microsoft.com/office/drawing/2016/5/11/chartex" xmlns:cx6="http://schemas.microsoft.com/office/drawing/2016/5/12/chartex" xmlns:cx7="http://schemas.microsoft.com/office/drawing/2016/5/13/chartex" xmlns:cx8="http://schemas.microsoft.com/office/drawing/2016/5/14/chartex" xmlns:mc="http://schemas.openxmlformats.org/markup-compatibility/2006" xmlns:aink="http://schemas.microsoft.com/office/drawing/2016/ink" xmlns:am3d="http://schemas.microsoft.com/office/drawing/2017/model3d" xmlns:o="urn:schemas-microsoft-com:office:office" xmlns:oel="http://schemas.microsoft.com/office/2019/extlst" xmlns:r="http://schemas.openxmlformats.org/officeDocument/2006/relationships" xmlns:m="http://schemas.openxmlformats.org/officeDocument/2006/math" xmlns:v="urn:schemas-microsoft-com:vml" xmlns:wp14="http://schemas.microsoft.com/office/word/2010/wordprocessingDrawing" xmlns:wp="http://schemas.openxmlformats.org/drawingml/2006/wordprocessingDrawing" xmlns:w10="urn:schemas-microsoft-com:office:word" xmlns:w="http://schemas.openxmlformats.org/wordprocessingml/2006/main" xmlns:w14="http://schemas.microsoft.com/office/word/2010/wordml" xmlns:w15="http://schemas.microsoft.com/office/word/2012/wordml" xmlns:w16cex="http://schemas.microsoft.com/office/word/2018/wordml/cex" xmlns:w16cid="http://schemas.microsoft.com/office/word/2016/wordml/cid" xmlns:w16="http://schemas.microsoft.com/office/word/2018/wordml" xmlns:w16sdtdh="http://schemas.microsoft.com/office/word/2020/wordml/sdtdatahash" xmlns:w16se="http://schemas.microsoft.com/office/word/2015/wordml/symex" xmlns:wpg="http://schemas.microsoft.com/office/word/2010/wordprocessingGroup" xmlns:wpi="http://schemas.microsoft.com/office/word/2010/wordprocessingInk" xmlns:wne="http://schemas.microsoft.com/office/word/2006/wordml" xmlns:wps="http://schemas.microsoft.com/office/word/2010/wordprocessingShape" mc:Ignorable="w14 w15 w16se w16cid w16 w16cex w16sdtdh wp14">
+<w:numbering xmlns:wpc="http://schemas.microsoft.com/office/word/2010/wordprocessingCanvas" xmlns:cx="http://schemas.microsoft.com/office/drawing/2014/chartex" xmlns:cx1="http://schemas.microsoft.com/office/drawing/2015/9/8/chartex" xmlns:cx2="http://schemas.microsoft.com/office/drawing/2015/10/21/chartex" xmlns:cx3="http://schemas.microsoft.com/office/drawing/2016/5/9/chartex" xmlns:cx4="http://schemas.microsoft.com/office/drawing/2016/5/10/chartex" xmlns:cx5="http://schemas.microsoft.com/office/drawing/2016/5/11/chartex" xmlns:cx6="http://schemas.microsoft.com/office/drawing/2016/5/12/chartex" xmlns:cx7="http://schemas.microsoft.com/office/drawing/2016/5/13/chartex" xmlns:cx8="http://schemas.microsoft.com/office/drawing/2016/5/14/chartex" xmlns:mc="http://schemas.openxmlformats.org/markup-compatibility/2006" xmlns:aink="http://schemas.microsoft.com/office/drawing/2016/ink" xmlns:am3d="http://schemas.microsoft.com/office/drawing/2017/model3d" xmlns:o="urn:schemas-microsoft-com:office:office" xmlns:r="http://schemas.openxmlformats.org/officeDocument/2006/relationships" xmlns:m="http://schemas.openxmlformats.org/officeDocument/2006/math" xmlns:v="urn:schemas-microsoft-com:vml" xmlns:wp14="http://schemas.microsoft.com/office/word/2010/wordprocessingDrawing" xmlns:wp="http://schemas.openxmlformats.org/drawingml/2006/wordprocessingDrawing" xmlns:w10="urn:schemas-microsoft-com:office:word" xmlns:w="http://schemas.openxmlformats.org/wordprocessingml/2006/main" xmlns:w14="http://schemas.microsoft.com/office/word/2010/wordml" xmlns:w15="http://schemas.microsoft.com/office/word/2012/wordml" xmlns:w16cex="http://schemas.microsoft.com/office/word/2018/wordml/cex" xmlns:w16cid="http://schemas.microsoft.com/office/word/2016/wordml/cid" xmlns:w16="http://schemas.microsoft.com/office/word/2018/wordml" xmlns:w16sdtdh="http://schemas.microsoft.com/office/word/2020/wordml/sdtdatahash" xmlns:w16se="http://schemas.microsoft.com/office/word/2015/wordml/symex" xmlns:wpg="http://schemas.microsoft.com/office/word/2010/wordprocessingGroup" xmlns:wpi="http://schemas.microsoft.com/office/word/2010/wordprocessingInk" xmlns:wne="http://schemas.microsoft.com/office/word/2006/wordml" xmlns:wps="http://schemas.microsoft.com/office/word/2010/wordprocessingShape" mc:Ignorable="w14 w15 w16se w16cid w16 w16cex w16sdtdh wp14">
   <w:abstractNum w:abstractNumId="0" w15:restartNumberingAfterBreak="0">
     <w:nsid w:val="02C8705D"/>
     <w:multiLevelType w:val="hybridMultilevel"/>
@@ -6228,6 +7102,7 @@
   <w:style w:type="character" w:default="1" w:styleId="Policepardfaut">
     <w:name w:val="Default Paragraph Font"/>
     <w:uiPriority w:val="1"/>
+    <w:semiHidden/>
     <w:unhideWhenUsed/>
   </w:style>
   <w:style w:type="table" w:default="1" w:styleId="TableauNormal">

</xml_diff>